<commit_message>
Actualizo diagramas... aún falta
</commit_message>
<xml_diff>
--- a/docs/Enunciado - Parte 1.docx
+++ b/docs/Enunciado - Parte 1.docx
@@ -1,6 +1,6 @@
 
 <file path=word/document.xml><?xml version="1.0" encoding="utf-8"?>
-<w:document xmlns:ve="http://schemas.openxmlformats.org/markup-compatibility/2006" xmlns:o="urn:schemas-microsoft-com:office:office" xmlns:r="http://schemas.openxmlformats.org/officeDocument/2006/relationships" xmlns:m="http://schemas.openxmlformats.org/officeDocument/2006/math" xmlns:v="urn:schemas-microsoft-com:vml" xmlns:wp="http://schemas.openxmlformats.org/drawingml/2006/wordprocessingDrawing" xmlns:w10="urn:schemas-microsoft-com:office:word" xmlns:w="http://schemas.openxmlformats.org/wordprocessingml/2006/main" xmlns:wne="http://schemas.microsoft.com/office/word/2006/wordml">
+<w:document xmlns:wpc="http://schemas.microsoft.com/office/word/2010/wordprocessingCanvas" xmlns:mc="http://schemas.openxmlformats.org/markup-compatibility/2006" xmlns:o="urn:schemas-microsoft-com:office:office" xmlns:r="http://schemas.openxmlformats.org/officeDocument/2006/relationships" xmlns:m="http://schemas.openxmlformats.org/officeDocument/2006/math" xmlns:v="urn:schemas-microsoft-com:vml" xmlns:wp14="http://schemas.microsoft.com/office/word/2010/wordprocessingDrawing" xmlns:wp="http://schemas.openxmlformats.org/drawingml/2006/wordprocessingDrawing" xmlns:w10="urn:schemas-microsoft-com:office:word" xmlns:w="http://schemas.openxmlformats.org/wordprocessingml/2006/main" xmlns:w14="http://schemas.microsoft.com/office/word/2010/wordml" xmlns:w15="http://schemas.microsoft.com/office/word/2012/wordml" xmlns:wpg="http://schemas.microsoft.com/office/word/2010/wordprocessingGroup" xmlns:wpi="http://schemas.microsoft.com/office/word/2010/wordprocessingInk" xmlns:wne="http://schemas.microsoft.com/office/word/2006/wordml" xmlns:wps="http://schemas.microsoft.com/office/word/2010/wordprocessingShape" mc:Ignorable="w14 w15 wp14">
   <w:body>
     <w:p>
       <w:pPr>
@@ -12,20 +12,20 @@
         <w:rPr>
           <w:sz w:val="20"/>
         </w:rPr>
-        <w:t>Una empresa de alquiler de autos almacena en un archivo maestro “ALQUILERES”  todos los alquileres solicitados y aprobados. Recibe periódicamente tres archivos con novedades, un archivo por cada una de sus tres agencias  con los alquileres solicitados.</w:t>
-      </w:r>
-    </w:p>
-    <w:p>
-      <w:pPr>
-        <w:rPr>
-          <w:sz w:val="20"/>
-        </w:rPr>
-      </w:pPr>
-      <w:r>
-        <w:rPr>
-          <w:sz w:val="20"/>
-        </w:rPr>
-        <w:t xml:space="preserve"> A) Se necesita desarrollar un solo programa que permita actualizar el maestro de alquileres, generando un nuevo maestro de alquileres. También se debe emitir un listado con las solicitudes que fueron aprobadas y genere un archivo con las solicitudes de alquiler rechazadas. Los archivos solo pueden ser procesados una vez dentro del programa.</w:t>
+        <w:t>Una empresa de alquiler de autos almacena en un archivo maestro “ALQUILERES” todos los alquileres solicitados y aprobados. Recibe periódicamente tres archivos con novedades, un archivo por cada una de sus tres agencias con los alquileres solicitados.</w:t>
+      </w:r>
+    </w:p>
+    <w:p>
+      <w:pPr>
+        <w:rPr>
+          <w:sz w:val="20"/>
+        </w:rPr>
+      </w:pPr>
+      <w:r>
+        <w:rPr>
+          <w:sz w:val="20"/>
+        </w:rPr>
+        <w:t>A) Se necesita desarrollar un solo programa que permita actualizar el maestro de alquileres, generando un nuevo maestro de alquileres. También se debe emitir un listado con las solicitudes que fueron aprobadas y genere un archivo con las solicitudes de alquiler rechazadas. Los archivos solo pueden ser procesados una vez dentro del programa.</w:t>
       </w:r>
     </w:p>
     <w:p>
@@ -78,12 +78,18 @@
         <w:rPr>
           <w:sz w:val="20"/>
         </w:rPr>
-        <w:t xml:space="preserve">  Secuencial ordenado por ALQ-PATENTE + ALQ-FECHA </w:t>
+        <w:t xml:space="preserve"> S</w:t>
+      </w:r>
+      <w:r>
+        <w:rPr>
+          <w:sz w:val="20"/>
+        </w:rPr>
+        <w:t xml:space="preserve">ecuencial ordenado por ALQ-PATENTE + ALQ-FECHA </w:t>
       </w:r>
     </w:p>
     <w:tbl>
       <w:tblPr>
-        <w:tblW w:w="8170" w:type="dxa"/>
+        <w:tblW w:w="8228" w:type="dxa"/>
         <w:tblBorders>
           <w:top w:val="single" w:sz="4" w:space="0" w:color="auto"/>
           <w:left w:val="single" w:sz="4" w:space="0" w:color="auto"/>
@@ -96,31 +102,26 @@
           <w:left w:w="70" w:type="dxa"/>
           <w:right w:w="70" w:type="dxa"/>
         </w:tblCellMar>
-        <w:tblLook w:val="0000"/>
+        <w:tblLook w:val="0000" w:firstRow="0" w:lastRow="0" w:firstColumn="0" w:lastColumn="0" w:noHBand="0" w:noVBand="0"/>
       </w:tblPr>
       <w:tblGrid>
-        <w:gridCol w:w="1542"/>
-        <w:gridCol w:w="1642"/>
-        <w:gridCol w:w="1731"/>
-        <w:gridCol w:w="1455"/>
-        <w:gridCol w:w="1800"/>
+        <w:gridCol w:w="1553"/>
+        <w:gridCol w:w="1654"/>
+        <w:gridCol w:w="1743"/>
+        <w:gridCol w:w="1465"/>
+        <w:gridCol w:w="1813"/>
       </w:tblGrid>
       <w:tr>
-        <w:tblPrEx>
-          <w:tblCellMar>
-            <w:top w:w="0" w:type="dxa"/>
-            <w:bottom w:w="0" w:type="dxa"/>
-          </w:tblCellMar>
-        </w:tblPrEx>
         <w:trPr>
-          <w:trHeight w:val="451"/>
+          <w:trHeight w:val="301"/>
         </w:trPr>
         <w:tc>
           <w:tcPr>
-            <w:tcW w:w="1542" w:type="dxa"/>
+            <w:tcW w:w="1553" w:type="dxa"/>
           </w:tcPr>
           <w:p>
             <w:pPr>
+              <w:jc w:val="center"/>
               <w:rPr>
                 <w:sz w:val="16"/>
               </w:rPr>
@@ -134,6 +135,7 @@
           </w:p>
           <w:p>
             <w:pPr>
+              <w:jc w:val="center"/>
               <w:rPr>
                 <w:sz w:val="16"/>
               </w:rPr>
@@ -148,10 +150,11 @@
         </w:tc>
         <w:tc>
           <w:tcPr>
-            <w:tcW w:w="1642" w:type="dxa"/>
+            <w:tcW w:w="1654" w:type="dxa"/>
           </w:tcPr>
           <w:p>
             <w:pPr>
+              <w:jc w:val="center"/>
               <w:rPr>
                 <w:sz w:val="16"/>
               </w:rPr>
@@ -165,6 +168,7 @@
           </w:p>
           <w:p>
             <w:pPr>
+              <w:jc w:val="center"/>
               <w:rPr>
                 <w:sz w:val="16"/>
               </w:rPr>
@@ -179,10 +183,11 @@
         </w:tc>
         <w:tc>
           <w:tcPr>
-            <w:tcW w:w="1731" w:type="dxa"/>
+            <w:tcW w:w="1743" w:type="dxa"/>
           </w:tcPr>
           <w:p>
             <w:pPr>
+              <w:jc w:val="center"/>
               <w:rPr>
                 <w:sz w:val="16"/>
               </w:rPr>
@@ -204,10 +209,11 @@
         </w:tc>
         <w:tc>
           <w:tcPr>
-            <w:tcW w:w="1455" w:type="dxa"/>
+            <w:tcW w:w="1465" w:type="dxa"/>
           </w:tcPr>
           <w:p>
             <w:pPr>
+              <w:jc w:val="center"/>
               <w:rPr>
                 <w:sz w:val="16"/>
               </w:rPr>
@@ -221,6 +227,7 @@
           </w:p>
           <w:p>
             <w:pPr>
+              <w:jc w:val="center"/>
               <w:rPr>
                 <w:sz w:val="16"/>
               </w:rPr>
@@ -235,32 +242,34 @@
         </w:tc>
         <w:tc>
           <w:tcPr>
-            <w:tcW w:w="1800" w:type="dxa"/>
+            <w:tcW w:w="1813" w:type="dxa"/>
           </w:tcPr>
           <w:p>
             <w:pPr>
-              <w:rPr>
-                <w:sz w:val="16"/>
-              </w:rPr>
-            </w:pPr>
-            <w:r>
-              <w:rPr>
-                <w:sz w:val="16"/>
-              </w:rPr>
-              <w:t xml:space="preserve">  ALQ-IMPORTE</w:t>
-            </w:r>
-          </w:p>
-          <w:p>
-            <w:pPr>
-              <w:rPr>
-                <w:sz w:val="16"/>
-              </w:rPr>
-            </w:pPr>
-            <w:r>
-              <w:rPr>
-                <w:sz w:val="16"/>
-              </w:rPr>
-              <w:t xml:space="preserve">         9(4)V99</w:t>
+              <w:jc w:val="center"/>
+              <w:rPr>
+                <w:sz w:val="16"/>
+              </w:rPr>
+            </w:pPr>
+            <w:r>
+              <w:rPr>
+                <w:sz w:val="16"/>
+              </w:rPr>
+              <w:t>ALQ-IMPORTE</w:t>
+            </w:r>
+          </w:p>
+          <w:p>
+            <w:pPr>
+              <w:jc w:val="center"/>
+              <w:rPr>
+                <w:sz w:val="16"/>
+              </w:rPr>
+            </w:pPr>
+            <w:r>
+              <w:rPr>
+                <w:sz w:val="16"/>
+              </w:rPr>
+              <w:t>9(4)V99</w:t>
             </w:r>
           </w:p>
         </w:tc>
@@ -276,20 +285,57 @@
         <w:rPr>
           <w:sz w:val="20"/>
         </w:rPr>
-        <w:t>Existe  0,  1 ó más registros por patente;  existe 0 ó 1 registro por patente+fecha</w:t>
-      </w:r>
-    </w:p>
-    <w:p>
-      <w:pPr>
-        <w:rPr>
-          <w:sz w:val="20"/>
-        </w:rPr>
-      </w:pPr>
-      <w:r>
-        <w:rPr>
-          <w:sz w:val="20"/>
-        </w:rPr>
-        <w:t>Tipo de documento: D DNI , C Cedula de identidad, R libreta de enrolamiento, P pasaporte, L licencia de conducir</w:t>
+        <w:t>Existe</w:t>
+      </w:r>
+      <w:r>
+        <w:rPr>
+          <w:sz w:val="20"/>
+        </w:rPr>
+        <w:t xml:space="preserve"> 0, 1 </w:t>
+      </w:r>
+      <w:r>
+        <w:rPr>
+          <w:sz w:val="20"/>
+        </w:rPr>
+        <w:t>o</w:t>
+      </w:r>
+      <w:r>
+        <w:rPr>
+          <w:sz w:val="20"/>
+        </w:rPr>
+        <w:t xml:space="preserve"> más registros por patente; </w:t>
+      </w:r>
+    </w:p>
+    <w:p>
+      <w:pPr>
+        <w:rPr>
+          <w:sz w:val="20"/>
+        </w:rPr>
+      </w:pPr>
+      <w:r>
+        <w:rPr>
+          <w:sz w:val="20"/>
+        </w:rPr>
+        <w:t xml:space="preserve">Existe 0 o </w:t>
+      </w:r>
+      <w:r>
+        <w:rPr>
+          <w:sz w:val="20"/>
+        </w:rPr>
+        <w:t>1 registro por patente+fecha</w:t>
+      </w:r>
+    </w:p>
+    <w:p>
+      <w:pPr>
+        <w:rPr>
+          <w:sz w:val="20"/>
+        </w:rPr>
+      </w:pPr>
+      <w:r>
+        <w:rPr>
+          <w:sz w:val="20"/>
+        </w:rPr>
+        <w:t>Tipo de documento: D DNI, C Cedula de identidad, R libreta de enrolamiento, P pasaporte, L licencia de conducir</w:t>
       </w:r>
     </w:p>
     <w:p>
@@ -311,7 +357,14 @@
           <w:b/>
           <w:sz w:val="20"/>
         </w:rPr>
-        <w:t>Solicitudes (solicitudes alquileres  agencia 1, 2 y 3)</w:t>
+        <w:t>Solicitudes (solicitudes alquileres agencia 1, 2 y 3)</w:t>
+      </w:r>
+      <w:r>
+        <w:rPr>
+          <w:b/>
+          <w:sz w:val="20"/>
+        </w:rPr>
+        <w:t>:</w:t>
       </w:r>
       <w:r>
         <w:rPr>
@@ -322,7 +375,7 @@
     </w:p>
     <w:tbl>
       <w:tblPr>
-        <w:tblW w:w="6370" w:type="dxa"/>
+        <w:tblW w:w="6607" w:type="dxa"/>
         <w:tblBorders>
           <w:top w:val="single" w:sz="4" w:space="0" w:color="auto"/>
           <w:left w:val="single" w:sz="4" w:space="0" w:color="auto"/>
@@ -335,30 +388,25 @@
           <w:left w:w="70" w:type="dxa"/>
           <w:right w:w="70" w:type="dxa"/>
         </w:tblCellMar>
-        <w:tblLook w:val="0000"/>
+        <w:tblLook w:val="0000" w:firstRow="0" w:lastRow="0" w:firstColumn="0" w:lastColumn="0" w:noHBand="0" w:noVBand="0"/>
       </w:tblPr>
       <w:tblGrid>
-        <w:gridCol w:w="1510"/>
-        <w:gridCol w:w="1620"/>
-        <w:gridCol w:w="1800"/>
-        <w:gridCol w:w="1440"/>
+        <w:gridCol w:w="1566"/>
+        <w:gridCol w:w="1680"/>
+        <w:gridCol w:w="1867"/>
+        <w:gridCol w:w="1494"/>
       </w:tblGrid>
       <w:tr>
-        <w:tblPrEx>
-          <w:tblCellMar>
-            <w:top w:w="0" w:type="dxa"/>
-            <w:bottom w:w="0" w:type="dxa"/>
-          </w:tblCellMar>
-        </w:tblPrEx>
         <w:trPr>
-          <w:trHeight w:val="484"/>
+          <w:trHeight w:val="322"/>
         </w:trPr>
         <w:tc>
           <w:tcPr>
-            <w:tcW w:w="1510" w:type="dxa"/>
+            <w:tcW w:w="1566" w:type="dxa"/>
           </w:tcPr>
           <w:p>
             <w:pPr>
+              <w:jc w:val="center"/>
               <w:rPr>
                 <w:sz w:val="16"/>
                 <w:lang w:val="fr-FR"/>
@@ -374,6 +422,7 @@
           </w:p>
           <w:p>
             <w:pPr>
+              <w:jc w:val="center"/>
               <w:rPr>
                 <w:sz w:val="16"/>
                 <w:lang w:val="fr-FR"/>
@@ -390,10 +439,11 @@
         </w:tc>
         <w:tc>
           <w:tcPr>
-            <w:tcW w:w="1620" w:type="dxa"/>
+            <w:tcW w:w="1680" w:type="dxa"/>
           </w:tcPr>
           <w:p>
             <w:pPr>
+              <w:jc w:val="center"/>
               <w:rPr>
                 <w:sz w:val="16"/>
               </w:rPr>
@@ -407,6 +457,7 @@
           </w:p>
           <w:p>
             <w:pPr>
+              <w:jc w:val="center"/>
               <w:rPr>
                 <w:sz w:val="16"/>
               </w:rPr>
@@ -421,10 +472,11 @@
         </w:tc>
         <w:tc>
           <w:tcPr>
-            <w:tcW w:w="1800" w:type="dxa"/>
+            <w:tcW w:w="1867" w:type="dxa"/>
           </w:tcPr>
           <w:p>
             <w:pPr>
+              <w:jc w:val="center"/>
               <w:rPr>
                 <w:sz w:val="16"/>
               </w:rPr>
@@ -438,6 +490,7 @@
           </w:p>
           <w:p>
             <w:pPr>
+              <w:jc w:val="center"/>
               <w:rPr>
                 <w:sz w:val="16"/>
                 <w:lang w:val="fr-FR"/>
@@ -454,10 +507,11 @@
         </w:tc>
         <w:tc>
           <w:tcPr>
-            <w:tcW w:w="1440" w:type="dxa"/>
+            <w:tcW w:w="1494" w:type="dxa"/>
           </w:tcPr>
           <w:p>
             <w:pPr>
+              <w:jc w:val="center"/>
               <w:rPr>
                 <w:sz w:val="16"/>
                 <w:lang w:val="fr-FR"/>
@@ -473,6 +527,7 @@
           </w:p>
           <w:p>
             <w:pPr>
+              <w:jc w:val="center"/>
               <w:rPr>
                 <w:sz w:val="16"/>
               </w:rPr>
@@ -497,7 +552,13 @@
         <w:rPr>
           <w:sz w:val="20"/>
         </w:rPr>
-        <w:t xml:space="preserve">Existe  0 o 1 por patente+fecha  </w:t>
+        <w:t>Existe</w:t>
+      </w:r>
+      <w:r>
+        <w:rPr>
+          <w:sz w:val="20"/>
+        </w:rPr>
+        <w:t xml:space="preserve"> 0 o 1 por patente+fecha  </w:t>
       </w:r>
     </w:p>
     <w:p>
@@ -524,7 +585,13 @@
         <w:rPr>
           <w:sz w:val="20"/>
         </w:rPr>
-        <w:t xml:space="preserve">  Secuencial desordenado como máximo 300 autos</w:t>
+        <w:t xml:space="preserve"> </w:t>
+      </w:r>
+      <w:r>
+        <w:rPr>
+          <w:sz w:val="20"/>
+        </w:rPr>
+        <w:t>Secuencial desordenado como máximo 300 autos</w:t>
       </w:r>
     </w:p>
     <w:tbl>
@@ -543,7 +610,7 @@
           <w:left w:w="70" w:type="dxa"/>
           <w:right w:w="70" w:type="dxa"/>
         </w:tblCellMar>
-        <w:tblLook w:val="0000"/>
+        <w:tblLook w:val="0000" w:firstRow="0" w:lastRow="0" w:firstColumn="0" w:lastColumn="0" w:noHBand="0" w:noVBand="0"/>
       </w:tblPr>
       <w:tblGrid>
         <w:gridCol w:w="1440"/>
@@ -554,18 +621,13 @@
         <w:gridCol w:w="1620"/>
       </w:tblGrid>
       <w:tr>
-        <w:tblPrEx>
-          <w:tblCellMar>
-            <w:top w:w="0" w:type="dxa"/>
-            <w:bottom w:w="0" w:type="dxa"/>
-          </w:tblCellMar>
-        </w:tblPrEx>
         <w:tc>
           <w:tcPr>
             <w:tcW w:w="1440" w:type="dxa"/>
           </w:tcPr>
           <w:p>
             <w:pPr>
+              <w:jc w:val="center"/>
               <w:rPr>
                 <w:sz w:val="16"/>
                 <w:lang w:val="fr-FR"/>
@@ -581,6 +643,7 @@
           </w:p>
           <w:p>
             <w:pPr>
+              <w:jc w:val="center"/>
               <w:rPr>
                 <w:sz w:val="16"/>
                 <w:lang w:val="fr-FR"/>
@@ -601,6 +664,7 @@
           </w:tcPr>
           <w:p>
             <w:pPr>
+              <w:jc w:val="center"/>
               <w:rPr>
                 <w:sz w:val="16"/>
                 <w:lang w:val="fr-FR"/>
@@ -616,6 +680,7 @@
           </w:p>
           <w:p>
             <w:pPr>
+              <w:jc w:val="center"/>
               <w:rPr>
                 <w:sz w:val="16"/>
                 <w:lang w:val="fr-FR"/>
@@ -636,6 +701,7 @@
           </w:tcPr>
           <w:p>
             <w:pPr>
+              <w:jc w:val="center"/>
               <w:rPr>
                 <w:sz w:val="16"/>
               </w:rPr>
@@ -649,6 +715,7 @@
           </w:p>
           <w:p>
             <w:pPr>
+              <w:jc w:val="center"/>
               <w:rPr>
                 <w:sz w:val="16"/>
               </w:rPr>
@@ -667,6 +734,7 @@
           </w:tcPr>
           <w:p>
             <w:pPr>
+              <w:jc w:val="center"/>
               <w:rPr>
                 <w:sz w:val="16"/>
               </w:rPr>
@@ -680,6 +748,7 @@
           </w:p>
           <w:p>
             <w:pPr>
+              <w:jc w:val="center"/>
               <w:rPr>
                 <w:sz w:val="16"/>
               </w:rPr>
@@ -698,6 +767,7 @@
           </w:tcPr>
           <w:p>
             <w:pPr>
+              <w:jc w:val="center"/>
               <w:rPr>
                 <w:sz w:val="16"/>
               </w:rPr>
@@ -711,6 +781,7 @@
           </w:p>
           <w:p>
             <w:pPr>
+              <w:jc w:val="center"/>
               <w:rPr>
                 <w:sz w:val="16"/>
               </w:rPr>
@@ -729,28 +800,16 @@
           </w:tcPr>
           <w:p>
             <w:pPr>
-              <w:rPr>
-                <w:sz w:val="16"/>
-              </w:rPr>
-            </w:pPr>
-            <w:r>
-              <w:rPr>
-                <w:sz w:val="16"/>
-              </w:rPr>
-              <w:t xml:space="preserve">  AUT-IMPORTE</w:t>
-            </w:r>
-          </w:p>
-          <w:p>
-            <w:pPr>
-              <w:rPr>
-                <w:sz w:val="16"/>
-              </w:rPr>
-            </w:pPr>
-            <w:r>
-              <w:rPr>
-                <w:sz w:val="16"/>
-              </w:rPr>
-              <w:t xml:space="preserve">         9(4)V99</w:t>
+              <w:jc w:val="center"/>
+              <w:rPr>
+                <w:sz w:val="16"/>
+              </w:rPr>
+            </w:pPr>
+            <w:r>
+              <w:rPr>
+                <w:sz w:val="16"/>
+              </w:rPr>
+              <w:t>AUT-IMPORTE      9(4)V99</w:t>
             </w:r>
           </w:p>
         </w:tc>
@@ -762,13 +821,6 @@
           <w:sz w:val="20"/>
         </w:rPr>
       </w:pPr>
-    </w:p>
-    <w:p>
-      <w:pPr>
-        <w:rPr>
-          <w:sz w:val="20"/>
-        </w:rPr>
-      </w:pPr>
       <w:r>
         <w:rPr>
           <w:sz w:val="20"/>
@@ -805,7 +857,7 @@
     </w:p>
     <w:tbl>
       <w:tblPr>
-        <w:tblW w:w="7476" w:type="dxa"/>
+        <w:tblW w:w="0" w:type="auto"/>
         <w:tblBorders>
           <w:top w:val="single" w:sz="4" w:space="0" w:color="auto"/>
           <w:left w:val="single" w:sz="4" w:space="0" w:color="auto"/>
@@ -818,29 +870,23 @@
           <w:left w:w="70" w:type="dxa"/>
           <w:right w:w="70" w:type="dxa"/>
         </w:tblCellMar>
-        <w:tblLook w:val="0000"/>
+        <w:tblLook w:val="0000" w:firstRow="0" w:lastRow="0" w:firstColumn="0" w:lastColumn="0" w:noHBand="0" w:noVBand="0"/>
       </w:tblPr>
       <w:tblGrid>
-        <w:gridCol w:w="1510"/>
-        <w:gridCol w:w="1204"/>
-        <w:gridCol w:w="1316"/>
-        <w:gridCol w:w="1743"/>
-        <w:gridCol w:w="843"/>
-        <w:gridCol w:w="860"/>
+        <w:gridCol w:w="1332"/>
+        <w:gridCol w:w="1145"/>
+        <w:gridCol w:w="1243"/>
+        <w:gridCol w:w="1389"/>
+        <w:gridCol w:w="1260"/>
+        <w:gridCol w:w="1340"/>
       </w:tblGrid>
       <w:tr>
-        <w:tblPrEx>
-          <w:tblCellMar>
-            <w:top w:w="0" w:type="dxa"/>
-            <w:bottom w:w="0" w:type="dxa"/>
-          </w:tblCellMar>
-        </w:tblPrEx>
         <w:trPr>
-          <w:trHeight w:val="484"/>
+          <w:trHeight w:val="366"/>
         </w:trPr>
         <w:tc>
           <w:tcPr>
-            <w:tcW w:w="1510" w:type="dxa"/>
+            <w:tcW w:w="0" w:type="auto"/>
           </w:tcPr>
           <w:p>
             <w:pPr>
@@ -871,7 +917,7 @@
         </w:tc>
         <w:tc>
           <w:tcPr>
-            <w:tcW w:w="1204" w:type="dxa"/>
+            <w:tcW w:w="0" w:type="auto"/>
           </w:tcPr>
           <w:p>
             <w:pPr>
@@ -902,7 +948,7 @@
         </w:tc>
         <w:tc>
           <w:tcPr>
-            <w:tcW w:w="1316" w:type="dxa"/>
+            <w:tcW w:w="0" w:type="auto"/>
           </w:tcPr>
           <w:p>
             <w:pPr>
@@ -933,7 +979,7 @@
         </w:tc>
         <w:tc>
           <w:tcPr>
-            <w:tcW w:w="1743" w:type="dxa"/>
+            <w:tcW w:w="0" w:type="auto"/>
           </w:tcPr>
           <w:p>
             <w:pPr>
@@ -964,7 +1010,7 @@
         </w:tc>
         <w:tc>
           <w:tcPr>
-            <w:tcW w:w="843" w:type="dxa"/>
+            <w:tcW w:w="0" w:type="auto"/>
           </w:tcPr>
           <w:p>
             <w:pPr>
@@ -995,7 +1041,7 @@
         </w:tc>
         <w:tc>
           <w:tcPr>
-            <w:tcW w:w="860" w:type="dxa"/>
+            <w:tcW w:w="0" w:type="auto"/>
           </w:tcPr>
           <w:p>
             <w:pPr>
@@ -1036,7 +1082,7 @@
         <w:rPr>
           <w:sz w:val="20"/>
         </w:rPr>
-        <w:t xml:space="preserve">Motivos de rechazo pueden ser:  1 Sobreventa o 2 patente inexistente </w:t>
+        <w:t xml:space="preserve">Motivos de rechazo pueden ser: 1 Sobreventa o 2 patente inexistente </w:t>
       </w:r>
     </w:p>
     <w:p>
@@ -1087,14 +1133,15 @@
         <w:rPr>
           <w:sz w:val="20"/>
         </w:rPr>
-        <w:t xml:space="preserve">Listado de solicitudes de alquiler aprobadas: -      60 líneas por página </w:t>
-      </w:r>
-    </w:p>
-    <w:p>
-      <w:pPr>
+        <w:t>Listado de solicitudes de alquiler aprobadas:</w:t>
+      </w:r>
+    </w:p>
+    <w:p>
+      <w:pPr>
+        <w:pStyle w:val="ListParagraph"/>
         <w:numPr>
           <w:ilvl w:val="0"/>
-          <w:numId w:val="4"/>
+          <w:numId w:val="5"/>
         </w:numPr>
         <w:rPr>
           <w:sz w:val="20"/>
@@ -1104,14 +1151,14 @@
         <w:rPr>
           <w:sz w:val="20"/>
         </w:rPr>
-        <w:t>salto de página por cambio de patente</w:t>
+        <w:t xml:space="preserve">60 líneas por página </w:t>
       </w:r>
     </w:p>
     <w:p>
       <w:pPr>
         <w:numPr>
           <w:ilvl w:val="0"/>
-          <w:numId w:val="4"/>
+          <w:numId w:val="5"/>
         </w:numPr>
         <w:rPr>
           <w:sz w:val="20"/>
@@ -1121,14 +1168,14 @@
         <w:rPr>
           <w:sz w:val="20"/>
         </w:rPr>
-        <w:t>totales por patente (cantidad de días, importe total)</w:t>
+        <w:t>salto de página por cambio de patente</w:t>
       </w:r>
     </w:p>
     <w:p>
       <w:pPr>
         <w:numPr>
           <w:ilvl w:val="0"/>
-          <w:numId w:val="4"/>
+          <w:numId w:val="5"/>
         </w:numPr>
         <w:rPr>
           <w:sz w:val="20"/>
@@ -1138,7 +1185,30 @@
         <w:rPr>
           <w:sz w:val="20"/>
         </w:rPr>
-        <w:t>totales generales  ( importe total)</w:t>
+        <w:t>totales por patente (cantidad de días, importe total)</w:t>
+      </w:r>
+    </w:p>
+    <w:p>
+      <w:pPr>
+        <w:numPr>
+          <w:ilvl w:val="0"/>
+          <w:numId w:val="5"/>
+        </w:numPr>
+        <w:rPr>
+          <w:sz w:val="20"/>
+        </w:rPr>
+      </w:pPr>
+      <w:r>
+        <w:rPr>
+          <w:sz w:val="20"/>
+        </w:rPr>
+        <w:t xml:space="preserve">totales generales </w:t>
+      </w:r>
+      <w:r>
+        <w:rPr>
+          <w:sz w:val="20"/>
+        </w:rPr>
+        <w:t>(importe total)</w:t>
       </w:r>
     </w:p>
     <w:p>
@@ -1212,7 +1282,10 @@
                   </w:r>
                   <w:r>
                     <w:tab/>
-                    <w:t xml:space="preserve">    Marca:  x---20---x</w:t>
+                    <w:t xml:space="preserve">    Marca:</w:t>
+                  </w:r>
+                  <w:r>
+                    <w:t xml:space="preserve"> x---20---x</w:t>
                   </w:r>
                 </w:p>
                 <w:p>
@@ -1469,7 +1542,21 @@
           <w:sz w:val="20"/>
         </w:rPr>
         <w:lastRenderedPageBreak/>
-        <w:t>B) Se pide desarrollar un programa que en base al maestro de alquileres, de una estadística por marca de la cantidad de alquileres en cada mes, con el Siguiente formato:</w:t>
+        <w:t xml:space="preserve">B) Se pide desarrollar un programa que en base al maestro de alquileres, de una estadística por marca de la cantidad de alquileres en cada mes, con el </w:t>
+      </w:r>
+      <w:r>
+        <w:rPr>
+          <w:sz w:val="20"/>
+        </w:rPr>
+        <w:t>s</w:t>
+      </w:r>
+      <w:bookmarkStart w:id="0" w:name="_GoBack"/>
+      <w:bookmarkEnd w:id="0"/>
+      <w:r>
+        <w:rPr>
+          <w:sz w:val="20"/>
+        </w:rPr>
+        <w:t>iguiente formato:</w:t>
       </w:r>
     </w:p>
     <w:p>
@@ -1652,15 +1739,15 @@
 </file>
 
 <file path=word/endnotes.xml><?xml version="1.0" encoding="utf-8"?>
-<w:endnotes xmlns:ve="http://schemas.openxmlformats.org/markup-compatibility/2006" xmlns:o="urn:schemas-microsoft-com:office:office" xmlns:r="http://schemas.openxmlformats.org/officeDocument/2006/relationships" xmlns:m="http://schemas.openxmlformats.org/officeDocument/2006/math" xmlns:v="urn:schemas-microsoft-com:vml" xmlns:wp="http://schemas.openxmlformats.org/drawingml/2006/wordprocessingDrawing" xmlns:w10="urn:schemas-microsoft-com:office:word" xmlns:w="http://schemas.openxmlformats.org/wordprocessingml/2006/main" xmlns:wne="http://schemas.microsoft.com/office/word/2006/wordml">
-  <w:endnote w:type="separator" w:id="0">
+<w:endnotes xmlns:wpc="http://schemas.microsoft.com/office/word/2010/wordprocessingCanvas" xmlns:mc="http://schemas.openxmlformats.org/markup-compatibility/2006" xmlns:o="urn:schemas-microsoft-com:office:office" xmlns:r="http://schemas.openxmlformats.org/officeDocument/2006/relationships" xmlns:m="http://schemas.openxmlformats.org/officeDocument/2006/math" xmlns:v="urn:schemas-microsoft-com:vml" xmlns:wp14="http://schemas.microsoft.com/office/word/2010/wordprocessingDrawing" xmlns:wp="http://schemas.openxmlformats.org/drawingml/2006/wordprocessingDrawing" xmlns:w10="urn:schemas-microsoft-com:office:word" xmlns:w="http://schemas.openxmlformats.org/wordprocessingml/2006/main" xmlns:w14="http://schemas.microsoft.com/office/word/2010/wordml" xmlns:w15="http://schemas.microsoft.com/office/word/2012/wordml" xmlns:wpg="http://schemas.microsoft.com/office/word/2010/wordprocessingGroup" xmlns:wpi="http://schemas.microsoft.com/office/word/2010/wordprocessingInk" xmlns:wne="http://schemas.microsoft.com/office/word/2006/wordml" xmlns:wps="http://schemas.microsoft.com/office/word/2010/wordprocessingShape" mc:Ignorable="w14 w15 wp14">
+  <w:endnote w:type="separator" w:id="-1">
     <w:p>
       <w:r>
         <w:separator/>
       </w:r>
     </w:p>
   </w:endnote>
-  <w:endnote w:type="continuationSeparator" w:id="1">
+  <w:endnote w:type="continuationSeparator" w:id="0">
     <w:p>
       <w:r>
         <w:continuationSeparator/>
@@ -1671,15 +1758,15 @@
 </file>
 
 <file path=word/footnotes.xml><?xml version="1.0" encoding="utf-8"?>
-<w:footnotes xmlns:ve="http://schemas.openxmlformats.org/markup-compatibility/2006" xmlns:o="urn:schemas-microsoft-com:office:office" xmlns:r="http://schemas.openxmlformats.org/officeDocument/2006/relationships" xmlns:m="http://schemas.openxmlformats.org/officeDocument/2006/math" xmlns:v="urn:schemas-microsoft-com:vml" xmlns:wp="http://schemas.openxmlformats.org/drawingml/2006/wordprocessingDrawing" xmlns:w10="urn:schemas-microsoft-com:office:word" xmlns:w="http://schemas.openxmlformats.org/wordprocessingml/2006/main" xmlns:wne="http://schemas.microsoft.com/office/word/2006/wordml">
-  <w:footnote w:type="separator" w:id="0">
+<w:footnotes xmlns:wpc="http://schemas.microsoft.com/office/word/2010/wordprocessingCanvas" xmlns:mc="http://schemas.openxmlformats.org/markup-compatibility/2006" xmlns:o="urn:schemas-microsoft-com:office:office" xmlns:r="http://schemas.openxmlformats.org/officeDocument/2006/relationships" xmlns:m="http://schemas.openxmlformats.org/officeDocument/2006/math" xmlns:v="urn:schemas-microsoft-com:vml" xmlns:wp14="http://schemas.microsoft.com/office/word/2010/wordprocessingDrawing" xmlns:wp="http://schemas.openxmlformats.org/drawingml/2006/wordprocessingDrawing" xmlns:w10="urn:schemas-microsoft-com:office:word" xmlns:w="http://schemas.openxmlformats.org/wordprocessingml/2006/main" xmlns:w14="http://schemas.microsoft.com/office/word/2010/wordml" xmlns:w15="http://schemas.microsoft.com/office/word/2012/wordml" xmlns:wpg="http://schemas.microsoft.com/office/word/2010/wordprocessingGroup" xmlns:wpi="http://schemas.microsoft.com/office/word/2010/wordprocessingInk" xmlns:wne="http://schemas.microsoft.com/office/word/2006/wordml" xmlns:wps="http://schemas.microsoft.com/office/word/2010/wordprocessingShape" mc:Ignorable="w14 w15 wp14">
+  <w:footnote w:type="separator" w:id="-1">
     <w:p>
       <w:r>
         <w:separator/>
       </w:r>
     </w:p>
   </w:footnote>
-  <w:footnote w:type="continuationSeparator" w:id="1">
+  <w:footnote w:type="continuationSeparator" w:id="0">
     <w:p>
       <w:r>
         <w:continuationSeparator/>
@@ -1690,10 +1777,10 @@
 </file>
 
 <file path=word/header1.xml><?xml version="1.0" encoding="utf-8"?>
-<w:hdr xmlns:ve="http://schemas.openxmlformats.org/markup-compatibility/2006" xmlns:o="urn:schemas-microsoft-com:office:office" xmlns:r="http://schemas.openxmlformats.org/officeDocument/2006/relationships" xmlns:m="http://schemas.openxmlformats.org/officeDocument/2006/math" xmlns:v="urn:schemas-microsoft-com:vml" xmlns:wp="http://schemas.openxmlformats.org/drawingml/2006/wordprocessingDrawing" xmlns:w10="urn:schemas-microsoft-com:office:word" xmlns:w="http://schemas.openxmlformats.org/wordprocessingml/2006/main" xmlns:wne="http://schemas.microsoft.com/office/word/2006/wordml">
+<w:hdr xmlns:wpc="http://schemas.microsoft.com/office/word/2010/wordprocessingCanvas" xmlns:mc="http://schemas.openxmlformats.org/markup-compatibility/2006" xmlns:o="urn:schemas-microsoft-com:office:office" xmlns:r="http://schemas.openxmlformats.org/officeDocument/2006/relationships" xmlns:m="http://schemas.openxmlformats.org/officeDocument/2006/math" xmlns:v="urn:schemas-microsoft-com:vml" xmlns:wp14="http://schemas.microsoft.com/office/word/2010/wordprocessingDrawing" xmlns:wp="http://schemas.openxmlformats.org/drawingml/2006/wordprocessingDrawing" xmlns:w10="urn:schemas-microsoft-com:office:word" xmlns:w="http://schemas.openxmlformats.org/wordprocessingml/2006/main" xmlns:w14="http://schemas.microsoft.com/office/word/2010/wordml" xmlns:w15="http://schemas.microsoft.com/office/word/2012/wordml" xmlns:wpg="http://schemas.microsoft.com/office/word/2010/wordprocessingGroup" xmlns:wpi="http://schemas.microsoft.com/office/word/2010/wordprocessingInk" xmlns:wne="http://schemas.microsoft.com/office/word/2006/wordml" xmlns:wps="http://schemas.microsoft.com/office/word/2010/wordprocessingShape" mc:Ignorable="w14 w15 wp14">
   <w:p>
     <w:pPr>
-      <w:pStyle w:val="Ttulo1"/>
+      <w:pStyle w:val="Heading1"/>
       <w:rPr>
         <w:sz w:val="28"/>
       </w:rPr>
@@ -1707,7 +1794,7 @@
   </w:p>
   <w:p>
     <w:pPr>
-      <w:pStyle w:val="Ttulo2"/>
+      <w:pStyle w:val="Heading2"/>
       <w:pBdr>
         <w:bottom w:val="single" w:sz="6" w:space="1" w:color="auto"/>
       </w:pBdr>
@@ -1725,15 +1812,128 @@
   </w:p>
   <w:p>
     <w:pPr>
-      <w:pStyle w:val="Encabezado"/>
+      <w:pStyle w:val="Header"/>
     </w:pPr>
   </w:p>
 </w:hdr>
 </file>
 
 <file path=word/numbering.xml><?xml version="1.0" encoding="utf-8"?>
-<w:numbering xmlns:ve="http://schemas.openxmlformats.org/markup-compatibility/2006" xmlns:o="urn:schemas-microsoft-com:office:office" xmlns:r="http://schemas.openxmlformats.org/officeDocument/2006/relationships" xmlns:m="http://schemas.openxmlformats.org/officeDocument/2006/math" xmlns:v="urn:schemas-microsoft-com:vml" xmlns:wp="http://schemas.openxmlformats.org/drawingml/2006/wordprocessingDrawing" xmlns:w10="urn:schemas-microsoft-com:office:word" xmlns:w="http://schemas.openxmlformats.org/wordprocessingml/2006/main" xmlns:wne="http://schemas.microsoft.com/office/word/2006/wordml">
+<w:numbering xmlns:wpc="http://schemas.microsoft.com/office/word/2010/wordprocessingCanvas" xmlns:mc="http://schemas.openxmlformats.org/markup-compatibility/2006" xmlns:o="urn:schemas-microsoft-com:office:office" xmlns:r="http://schemas.openxmlformats.org/officeDocument/2006/relationships" xmlns:m="http://schemas.openxmlformats.org/officeDocument/2006/math" xmlns:v="urn:schemas-microsoft-com:vml" xmlns:wp14="http://schemas.microsoft.com/office/word/2010/wordprocessingDrawing" xmlns:wp="http://schemas.openxmlformats.org/drawingml/2006/wordprocessingDrawing" xmlns:w10="urn:schemas-microsoft-com:office:word" xmlns:w="http://schemas.openxmlformats.org/wordprocessingml/2006/main" xmlns:w14="http://schemas.microsoft.com/office/word/2010/wordml" xmlns:w15="http://schemas.microsoft.com/office/word/2012/wordml" xmlns:wpg="http://schemas.microsoft.com/office/word/2010/wordprocessingGroup" xmlns:wpi="http://schemas.microsoft.com/office/word/2010/wordprocessingInk" xmlns:wne="http://schemas.microsoft.com/office/word/2006/wordml" xmlns:wps="http://schemas.microsoft.com/office/word/2010/wordprocessingShape" mc:Ignorable="w14 w15 wp14">
   <w:abstractNum w:abstractNumId="0">
+    <w:nsid w:val="06F51EB0"/>
+    <w:multiLevelType w:val="hybridMultilevel"/>
+    <w:tmpl w:val="030664B4"/>
+    <w:lvl w:ilvl="0" w:tplc="2C0A0001">
+      <w:start w:val="1"/>
+      <w:numFmt w:val="bullet"/>
+      <w:lvlText w:val=""/>
+      <w:lvlJc w:val="left"/>
+      <w:pPr>
+        <w:ind w:left="720" w:hanging="360"/>
+      </w:pPr>
+      <w:rPr>
+        <w:rFonts w:ascii="Symbol" w:hAnsi="Symbol" w:hint="default"/>
+      </w:rPr>
+    </w:lvl>
+    <w:lvl w:ilvl="1" w:tplc="2C0A0003" w:tentative="1">
+      <w:start w:val="1"/>
+      <w:numFmt w:val="bullet"/>
+      <w:lvlText w:val="o"/>
+      <w:lvlJc w:val="left"/>
+      <w:pPr>
+        <w:ind w:left="1440" w:hanging="360"/>
+      </w:pPr>
+      <w:rPr>
+        <w:rFonts w:ascii="Courier New" w:hAnsi="Courier New" w:cs="Courier New" w:hint="default"/>
+      </w:rPr>
+    </w:lvl>
+    <w:lvl w:ilvl="2" w:tplc="2C0A0005" w:tentative="1">
+      <w:start w:val="1"/>
+      <w:numFmt w:val="bullet"/>
+      <w:lvlText w:val=""/>
+      <w:lvlJc w:val="left"/>
+      <w:pPr>
+        <w:ind w:left="2160" w:hanging="360"/>
+      </w:pPr>
+      <w:rPr>
+        <w:rFonts w:ascii="Wingdings" w:hAnsi="Wingdings" w:hint="default"/>
+      </w:rPr>
+    </w:lvl>
+    <w:lvl w:ilvl="3" w:tplc="2C0A0001" w:tentative="1">
+      <w:start w:val="1"/>
+      <w:numFmt w:val="bullet"/>
+      <w:lvlText w:val=""/>
+      <w:lvlJc w:val="left"/>
+      <w:pPr>
+        <w:ind w:left="2880" w:hanging="360"/>
+      </w:pPr>
+      <w:rPr>
+        <w:rFonts w:ascii="Symbol" w:hAnsi="Symbol" w:hint="default"/>
+      </w:rPr>
+    </w:lvl>
+    <w:lvl w:ilvl="4" w:tplc="2C0A0003" w:tentative="1">
+      <w:start w:val="1"/>
+      <w:numFmt w:val="bullet"/>
+      <w:lvlText w:val="o"/>
+      <w:lvlJc w:val="left"/>
+      <w:pPr>
+        <w:ind w:left="3600" w:hanging="360"/>
+      </w:pPr>
+      <w:rPr>
+        <w:rFonts w:ascii="Courier New" w:hAnsi="Courier New" w:cs="Courier New" w:hint="default"/>
+      </w:rPr>
+    </w:lvl>
+    <w:lvl w:ilvl="5" w:tplc="2C0A0005" w:tentative="1">
+      <w:start w:val="1"/>
+      <w:numFmt w:val="bullet"/>
+      <w:lvlText w:val=""/>
+      <w:lvlJc w:val="left"/>
+      <w:pPr>
+        <w:ind w:left="4320" w:hanging="360"/>
+      </w:pPr>
+      <w:rPr>
+        <w:rFonts w:ascii="Wingdings" w:hAnsi="Wingdings" w:hint="default"/>
+      </w:rPr>
+    </w:lvl>
+    <w:lvl w:ilvl="6" w:tplc="2C0A0001" w:tentative="1">
+      <w:start w:val="1"/>
+      <w:numFmt w:val="bullet"/>
+      <w:lvlText w:val=""/>
+      <w:lvlJc w:val="left"/>
+      <w:pPr>
+        <w:ind w:left="5040" w:hanging="360"/>
+      </w:pPr>
+      <w:rPr>
+        <w:rFonts w:ascii="Symbol" w:hAnsi="Symbol" w:hint="default"/>
+      </w:rPr>
+    </w:lvl>
+    <w:lvl w:ilvl="7" w:tplc="2C0A0003" w:tentative="1">
+      <w:start w:val="1"/>
+      <w:numFmt w:val="bullet"/>
+      <w:lvlText w:val="o"/>
+      <w:lvlJc w:val="left"/>
+      <w:pPr>
+        <w:ind w:left="5760" w:hanging="360"/>
+      </w:pPr>
+      <w:rPr>
+        <w:rFonts w:ascii="Courier New" w:hAnsi="Courier New" w:cs="Courier New" w:hint="default"/>
+      </w:rPr>
+    </w:lvl>
+    <w:lvl w:ilvl="8" w:tplc="2C0A0005" w:tentative="1">
+      <w:start w:val="1"/>
+      <w:numFmt w:val="bullet"/>
+      <w:lvlText w:val=""/>
+      <w:lvlJc w:val="left"/>
+      <w:pPr>
+        <w:ind w:left="6480" w:hanging="360"/>
+      </w:pPr>
+      <w:rPr>
+        <w:rFonts w:ascii="Wingdings" w:hAnsi="Wingdings" w:hint="default"/>
+      </w:rPr>
+    </w:lvl>
+  </w:abstractNum>
+  <w:abstractNum w:abstractNumId="1">
     <w:nsid w:val="32C15C6D"/>
     <w:multiLevelType w:val="multilevel"/>
     <w:tmpl w:val="0D362966"/>
@@ -1872,7 +2072,7 @@
       </w:rPr>
     </w:lvl>
   </w:abstractNum>
-  <w:abstractNum w:abstractNumId="1">
+  <w:abstractNum w:abstractNumId="2">
     <w:nsid w:val="387C1B85"/>
     <w:multiLevelType w:val="multilevel"/>
     <w:tmpl w:val="05A28210"/>
@@ -2011,7 +2211,7 @@
       </w:rPr>
     </w:lvl>
   </w:abstractNum>
-  <w:abstractNum w:abstractNumId="2">
+  <w:abstractNum w:abstractNumId="3">
     <w:nsid w:val="4F024991"/>
     <w:multiLevelType w:val="hybridMultilevel"/>
     <w:tmpl w:val="2320C60E"/>
@@ -2151,7 +2351,7 @@
       </w:rPr>
     </w:lvl>
   </w:abstractNum>
-  <w:abstractNum w:abstractNumId="3">
+  <w:abstractNum w:abstractNumId="4">
     <w:nsid w:val="798945AB"/>
     <w:multiLevelType w:val="hybridMultilevel"/>
     <w:tmpl w:val="46FCB7D6"/>
@@ -2291,22 +2491,25 @@
     </w:lvl>
   </w:abstractNum>
   <w:num w:numId="1">
+    <w:abstractNumId w:val="3"/>
+  </w:num>
+  <w:num w:numId="2">
+    <w:abstractNumId w:val="1"/>
+  </w:num>
+  <w:num w:numId="3">
     <w:abstractNumId w:val="2"/>
   </w:num>
-  <w:num w:numId="2">
+  <w:num w:numId="4">
+    <w:abstractNumId w:val="4"/>
+  </w:num>
+  <w:num w:numId="5">
     <w:abstractNumId w:val="0"/>
-  </w:num>
-  <w:num w:numId="3">
-    <w:abstractNumId w:val="1"/>
-  </w:num>
-  <w:num w:numId="4">
-    <w:abstractNumId w:val="3"/>
   </w:num>
 </w:numbering>
 </file>
 
 <file path=word/styles.xml><?xml version="1.0" encoding="utf-8"?>
-<w:styles xmlns:r="http://schemas.openxmlformats.org/officeDocument/2006/relationships" xmlns:w="http://schemas.openxmlformats.org/wordprocessingml/2006/main">
+<w:styles xmlns:mc="http://schemas.openxmlformats.org/markup-compatibility/2006" xmlns:r="http://schemas.openxmlformats.org/officeDocument/2006/relationships" xmlns:w="http://schemas.openxmlformats.org/wordprocessingml/2006/main" xmlns:w14="http://schemas.microsoft.com/office/word/2010/wordml" xmlns:w15="http://schemas.microsoft.com/office/word/2012/wordml" mc:Ignorable="w14 w15">
   <w:docDefaults>
     <w:rPrDefault>
       <w:rPr>
@@ -2316,144 +2519,378 @@
     </w:rPrDefault>
     <w:pPrDefault/>
   </w:docDefaults>
-  <w:latentStyles w:defLockedState="0" w:defUIPriority="99" w:defSemiHidden="1" w:defUnhideWhenUsed="1" w:defQFormat="0" w:count="267">
-    <w:lsdException w:name="Normal" w:semiHidden="0" w:uiPriority="0" w:unhideWhenUsed="0" w:qFormat="1"/>
-    <w:lsdException w:name="heading 1" w:semiHidden="0" w:uiPriority="9" w:unhideWhenUsed="0" w:qFormat="1"/>
-    <w:lsdException w:name="heading 2" w:semiHidden="0" w:uiPriority="9" w:unhideWhenUsed="0" w:qFormat="1"/>
-    <w:lsdException w:name="heading 3" w:uiPriority="9" w:qFormat="1"/>
-    <w:lsdException w:name="heading 4" w:uiPriority="9" w:qFormat="1"/>
-    <w:lsdException w:name="heading 5" w:uiPriority="9" w:qFormat="1"/>
-    <w:lsdException w:name="heading 6" w:uiPriority="9" w:qFormat="1"/>
-    <w:lsdException w:name="heading 7" w:uiPriority="9" w:qFormat="1"/>
-    <w:lsdException w:name="heading 8" w:uiPriority="9" w:qFormat="1"/>
-    <w:lsdException w:name="heading 9" w:uiPriority="9" w:qFormat="1"/>
-    <w:lsdException w:name="toc 1" w:uiPriority="39"/>
-    <w:lsdException w:name="toc 2" w:uiPriority="39"/>
-    <w:lsdException w:name="toc 3" w:uiPriority="39"/>
-    <w:lsdException w:name="toc 4" w:uiPriority="39"/>
-    <w:lsdException w:name="toc 5" w:uiPriority="39"/>
-    <w:lsdException w:name="toc 6" w:uiPriority="39"/>
-    <w:lsdException w:name="toc 7" w:uiPriority="39"/>
-    <w:lsdException w:name="toc 8" w:uiPriority="39"/>
-    <w:lsdException w:name="toc 9" w:uiPriority="39"/>
-    <w:lsdException w:name="caption" w:uiPriority="35" w:qFormat="1"/>
-    <w:lsdException w:name="Title" w:semiHidden="0" w:uiPriority="10" w:unhideWhenUsed="0" w:qFormat="1"/>
-    <w:lsdException w:name="Default Paragraph Font" w:uiPriority="1"/>
-    <w:lsdException w:name="Subtitle" w:semiHidden="0" w:uiPriority="11" w:unhideWhenUsed="0" w:qFormat="1"/>
-    <w:lsdException w:name="Strong" w:semiHidden="0" w:uiPriority="22" w:unhideWhenUsed="0" w:qFormat="1"/>
-    <w:lsdException w:name="Emphasis" w:semiHidden="0" w:uiPriority="20" w:unhideWhenUsed="0" w:qFormat="1"/>
-    <w:lsdException w:name="Table Grid" w:semiHidden="0" w:uiPriority="59" w:unhideWhenUsed="0"/>
-    <w:lsdException w:name="Placeholder Text" w:unhideWhenUsed="0"/>
-    <w:lsdException w:name="No Spacing" w:semiHidden="0" w:uiPriority="1" w:unhideWhenUsed="0" w:qFormat="1"/>
-    <w:lsdException w:name="Light Shading" w:semiHidden="0" w:uiPriority="60" w:unhideWhenUsed="0"/>
-    <w:lsdException w:name="Light List" w:semiHidden="0" w:uiPriority="61" w:unhideWhenUsed="0"/>
-    <w:lsdException w:name="Light Grid" w:semiHidden="0" w:uiPriority="62" w:unhideWhenUsed="0"/>
-    <w:lsdException w:name="Medium Shading 1" w:semiHidden="0" w:uiPriority="63" w:unhideWhenUsed="0"/>
-    <w:lsdException w:name="Medium Shading 2" w:semiHidden="0" w:uiPriority="64" w:unhideWhenUsed="0"/>
-    <w:lsdException w:name="Medium List 1" w:semiHidden="0" w:uiPriority="65" w:unhideWhenUsed="0"/>
-    <w:lsdException w:name="Medium List 2" w:semiHidden="0" w:uiPriority="66" w:unhideWhenUsed="0"/>
-    <w:lsdException w:name="Medium Grid 1" w:semiHidden="0" w:uiPriority="67" w:unhideWhenUsed="0"/>
-    <w:lsdException w:name="Medium Grid 2" w:semiHidden="0" w:uiPriority="68" w:unhideWhenUsed="0"/>
-    <w:lsdException w:name="Medium Grid 3" w:semiHidden="0" w:uiPriority="69" w:unhideWhenUsed="0"/>
-    <w:lsdException w:name="Dark List" w:semiHidden="0" w:uiPriority="70" w:unhideWhenUsed="0"/>
-    <w:lsdException w:name="Colorful Shading" w:semiHidden="0" w:uiPriority="71" w:unhideWhenUsed="0"/>
-    <w:lsdException w:name="Colorful List" w:semiHidden="0" w:uiPriority="72" w:unhideWhenUsed="0"/>
-    <w:lsdException w:name="Colorful Grid" w:semiHidden="0" w:uiPriority="73" w:unhideWhenUsed="0"/>
-    <w:lsdException w:name="Light Shading Accent 1" w:semiHidden="0" w:uiPriority="60" w:unhideWhenUsed="0"/>
-    <w:lsdException w:name="Light List Accent 1" w:semiHidden="0" w:uiPriority="61" w:unhideWhenUsed="0"/>
-    <w:lsdException w:name="Light Grid Accent 1" w:semiHidden="0" w:uiPriority="62" w:unhideWhenUsed="0"/>
-    <w:lsdException w:name="Medium Shading 1 Accent 1" w:semiHidden="0" w:uiPriority="63" w:unhideWhenUsed="0"/>
-    <w:lsdException w:name="Medium Shading 2 Accent 1" w:semiHidden="0" w:uiPriority="64" w:unhideWhenUsed="0"/>
-    <w:lsdException w:name="Medium List 1 Accent 1" w:semiHidden="0" w:uiPriority="65" w:unhideWhenUsed="0"/>
-    <w:lsdException w:name="Revision" w:unhideWhenUsed="0"/>
-    <w:lsdException w:name="List Paragraph" w:semiHidden="0" w:uiPriority="34" w:unhideWhenUsed="0" w:qFormat="1"/>
-    <w:lsdException w:name="Quote" w:semiHidden="0" w:uiPriority="29" w:unhideWhenUsed="0" w:qFormat="1"/>
-    <w:lsdException w:name="Intense Quote" w:semiHidden="0" w:uiPriority="30" w:unhideWhenUsed="0" w:qFormat="1"/>
-    <w:lsdException w:name="Medium List 2 Accent 1" w:semiHidden="0" w:uiPriority="66" w:unhideWhenUsed="0"/>
-    <w:lsdException w:name="Medium Grid 1 Accent 1" w:semiHidden="0" w:uiPriority="67" w:unhideWhenUsed="0"/>
-    <w:lsdException w:name="Medium Grid 2 Accent 1" w:semiHidden="0" w:uiPriority="68" w:unhideWhenUsed="0"/>
-    <w:lsdException w:name="Medium Grid 3 Accent 1" w:semiHidden="0" w:uiPriority="69" w:unhideWhenUsed="0"/>
-    <w:lsdException w:name="Dark List Accent 1" w:semiHidden="0" w:uiPriority="70" w:unhideWhenUsed="0"/>
-    <w:lsdException w:name="Colorful Shading Accent 1" w:semiHidden="0" w:uiPriority="71" w:unhideWhenUsed="0"/>
-    <w:lsdException w:name="Colorful List Accent 1" w:semiHidden="0" w:uiPriority="72" w:unhideWhenUsed="0"/>
-    <w:lsdException w:name="Colorful Grid Accent 1" w:semiHidden="0" w:uiPriority="73" w:unhideWhenUsed="0"/>
-    <w:lsdException w:name="Light Shading Accent 2" w:semiHidden="0" w:uiPriority="60" w:unhideWhenUsed="0"/>
-    <w:lsdException w:name="Light List Accent 2" w:semiHidden="0" w:uiPriority="61" w:unhideWhenUsed="0"/>
-    <w:lsdException w:name="Light Grid Accent 2" w:semiHidden="0" w:uiPriority="62" w:unhideWhenUsed="0"/>
-    <w:lsdException w:name="Medium Shading 1 Accent 2" w:semiHidden="0" w:uiPriority="63" w:unhideWhenUsed="0"/>
-    <w:lsdException w:name="Medium Shading 2 Accent 2" w:semiHidden="0" w:uiPriority="64" w:unhideWhenUsed="0"/>
-    <w:lsdException w:name="Medium List 1 Accent 2" w:semiHidden="0" w:uiPriority="65" w:unhideWhenUsed="0"/>
-    <w:lsdException w:name="Medium List 2 Accent 2" w:semiHidden="0" w:uiPriority="66" w:unhideWhenUsed="0"/>
-    <w:lsdException w:name="Medium Grid 1 Accent 2" w:semiHidden="0" w:uiPriority="67" w:unhideWhenUsed="0"/>
-    <w:lsdException w:name="Medium Grid 2 Accent 2" w:semiHidden="0" w:uiPriority="68" w:unhideWhenUsed="0"/>
-    <w:lsdException w:name="Medium Grid 3 Accent 2" w:semiHidden="0" w:uiPriority="69" w:unhideWhenUsed="0"/>
-    <w:lsdException w:name="Dark List Accent 2" w:semiHidden="0" w:uiPriority="70" w:unhideWhenUsed="0"/>
-    <w:lsdException w:name="Colorful Shading Accent 2" w:semiHidden="0" w:uiPriority="71" w:unhideWhenUsed="0"/>
-    <w:lsdException w:name="Colorful List Accent 2" w:semiHidden="0" w:uiPriority="72" w:unhideWhenUsed="0"/>
-    <w:lsdException w:name="Colorful Grid Accent 2" w:semiHidden="0" w:uiPriority="73" w:unhideWhenUsed="0"/>
-    <w:lsdException w:name="Light Shading Accent 3" w:semiHidden="0" w:uiPriority="60" w:unhideWhenUsed="0"/>
-    <w:lsdException w:name="Light List Accent 3" w:semiHidden="0" w:uiPriority="61" w:unhideWhenUsed="0"/>
-    <w:lsdException w:name="Light Grid Accent 3" w:semiHidden="0" w:uiPriority="62" w:unhideWhenUsed="0"/>
-    <w:lsdException w:name="Medium Shading 1 Accent 3" w:semiHidden="0" w:uiPriority="63" w:unhideWhenUsed="0"/>
-    <w:lsdException w:name="Medium Shading 2 Accent 3" w:semiHidden="0" w:uiPriority="64" w:unhideWhenUsed="0"/>
-    <w:lsdException w:name="Medium List 1 Accent 3" w:semiHidden="0" w:uiPriority="65" w:unhideWhenUsed="0"/>
-    <w:lsdException w:name="Medium List 2 Accent 3" w:semiHidden="0" w:uiPriority="66" w:unhideWhenUsed="0"/>
-    <w:lsdException w:name="Medium Grid 1 Accent 3" w:semiHidden="0" w:uiPriority="67" w:unhideWhenUsed="0"/>
-    <w:lsdException w:name="Medium Grid 2 Accent 3" w:semiHidden="0" w:uiPriority="68" w:unhideWhenUsed="0"/>
-    <w:lsdException w:name="Medium Grid 3 Accent 3" w:semiHidden="0" w:uiPriority="69" w:unhideWhenUsed="0"/>
-    <w:lsdException w:name="Dark List Accent 3" w:semiHidden="0" w:uiPriority="70" w:unhideWhenUsed="0"/>
-    <w:lsdException w:name="Colorful Shading Accent 3" w:semiHidden="0" w:uiPriority="71" w:unhideWhenUsed="0"/>
-    <w:lsdException w:name="Colorful List Accent 3" w:semiHidden="0" w:uiPriority="72" w:unhideWhenUsed="0"/>
-    <w:lsdException w:name="Colorful Grid Accent 3" w:semiHidden="0" w:uiPriority="73" w:unhideWhenUsed="0"/>
-    <w:lsdException w:name="Light Shading Accent 4" w:semiHidden="0" w:uiPriority="60" w:unhideWhenUsed="0"/>
-    <w:lsdException w:name="Light List Accent 4" w:semiHidden="0" w:uiPriority="61" w:unhideWhenUsed="0"/>
-    <w:lsdException w:name="Light Grid Accent 4" w:semiHidden="0" w:uiPriority="62" w:unhideWhenUsed="0"/>
-    <w:lsdException w:name="Medium Shading 1 Accent 4" w:semiHidden="0" w:uiPriority="63" w:unhideWhenUsed="0"/>
-    <w:lsdException w:name="Medium Shading 2 Accent 4" w:semiHidden="0" w:uiPriority="64" w:unhideWhenUsed="0"/>
-    <w:lsdException w:name="Medium List 1 Accent 4" w:semiHidden="0" w:uiPriority="65" w:unhideWhenUsed="0"/>
-    <w:lsdException w:name="Medium List 2 Accent 4" w:semiHidden="0" w:uiPriority="66" w:unhideWhenUsed="0"/>
-    <w:lsdException w:name="Medium Grid 1 Accent 4" w:semiHidden="0" w:uiPriority="67" w:unhideWhenUsed="0"/>
-    <w:lsdException w:name="Medium Grid 2 Accent 4" w:semiHidden="0" w:uiPriority="68" w:unhideWhenUsed="0"/>
-    <w:lsdException w:name="Medium Grid 3 Accent 4" w:semiHidden="0" w:uiPriority="69" w:unhideWhenUsed="0"/>
-    <w:lsdException w:name="Dark List Accent 4" w:semiHidden="0" w:uiPriority="70" w:unhideWhenUsed="0"/>
-    <w:lsdException w:name="Colorful Shading Accent 4" w:semiHidden="0" w:uiPriority="71" w:unhideWhenUsed="0"/>
-    <w:lsdException w:name="Colorful List Accent 4" w:semiHidden="0" w:uiPriority="72" w:unhideWhenUsed="0"/>
-    <w:lsdException w:name="Colorful Grid Accent 4" w:semiHidden="0" w:uiPriority="73" w:unhideWhenUsed="0"/>
-    <w:lsdException w:name="Light Shading Accent 5" w:semiHidden="0" w:uiPriority="60" w:unhideWhenUsed="0"/>
-    <w:lsdException w:name="Light List Accent 5" w:semiHidden="0" w:uiPriority="61" w:unhideWhenUsed="0"/>
-    <w:lsdException w:name="Light Grid Accent 5" w:semiHidden="0" w:uiPriority="62" w:unhideWhenUsed="0"/>
-    <w:lsdException w:name="Medium Shading 1 Accent 5" w:semiHidden="0" w:uiPriority="63" w:unhideWhenUsed="0"/>
-    <w:lsdException w:name="Medium Shading 2 Accent 5" w:semiHidden="0" w:uiPriority="64" w:unhideWhenUsed="0"/>
-    <w:lsdException w:name="Medium List 1 Accent 5" w:semiHidden="0" w:uiPriority="65" w:unhideWhenUsed="0"/>
-    <w:lsdException w:name="Medium List 2 Accent 5" w:semiHidden="0" w:uiPriority="66" w:unhideWhenUsed="0"/>
-    <w:lsdException w:name="Medium Grid 1 Accent 5" w:semiHidden="0" w:uiPriority="67" w:unhideWhenUsed="0"/>
-    <w:lsdException w:name="Medium Grid 2 Accent 5" w:semiHidden="0" w:uiPriority="68" w:unhideWhenUsed="0"/>
-    <w:lsdException w:name="Medium Grid 3 Accent 5" w:semiHidden="0" w:uiPriority="69" w:unhideWhenUsed="0"/>
-    <w:lsdException w:name="Dark List Accent 5" w:semiHidden="0" w:uiPriority="70" w:unhideWhenUsed="0"/>
-    <w:lsdException w:name="Colorful Shading Accent 5" w:semiHidden="0" w:uiPriority="71" w:unhideWhenUsed="0"/>
-    <w:lsdException w:name="Colorful List Accent 5" w:semiHidden="0" w:uiPriority="72" w:unhideWhenUsed="0"/>
-    <w:lsdException w:name="Colorful Grid Accent 5" w:semiHidden="0" w:uiPriority="73" w:unhideWhenUsed="0"/>
-    <w:lsdException w:name="Light Shading Accent 6" w:semiHidden="0" w:uiPriority="60" w:unhideWhenUsed="0"/>
-    <w:lsdException w:name="Light List Accent 6" w:semiHidden="0" w:uiPriority="61" w:unhideWhenUsed="0"/>
-    <w:lsdException w:name="Light Grid Accent 6" w:semiHidden="0" w:uiPriority="62" w:unhideWhenUsed="0"/>
-    <w:lsdException w:name="Medium Shading 1 Accent 6" w:semiHidden="0" w:uiPriority="63" w:unhideWhenUsed="0"/>
-    <w:lsdException w:name="Medium Shading 2 Accent 6" w:semiHidden="0" w:uiPriority="64" w:unhideWhenUsed="0"/>
-    <w:lsdException w:name="Medium List 1 Accent 6" w:semiHidden="0" w:uiPriority="65" w:unhideWhenUsed="0"/>
-    <w:lsdException w:name="Medium List 2 Accent 6" w:semiHidden="0" w:uiPriority="66" w:unhideWhenUsed="0"/>
-    <w:lsdException w:name="Medium Grid 1 Accent 6" w:semiHidden="0" w:uiPriority="67" w:unhideWhenUsed="0"/>
-    <w:lsdException w:name="Medium Grid 2 Accent 6" w:semiHidden="0" w:uiPriority="68" w:unhideWhenUsed="0"/>
-    <w:lsdException w:name="Medium Grid 3 Accent 6" w:semiHidden="0" w:uiPriority="69" w:unhideWhenUsed="0"/>
-    <w:lsdException w:name="Dark List Accent 6" w:semiHidden="0" w:uiPriority="70" w:unhideWhenUsed="0"/>
-    <w:lsdException w:name="Colorful Shading Accent 6" w:semiHidden="0" w:uiPriority="71" w:unhideWhenUsed="0"/>
-    <w:lsdException w:name="Colorful List Accent 6" w:semiHidden="0" w:uiPriority="72" w:unhideWhenUsed="0"/>
-    <w:lsdException w:name="Colorful Grid Accent 6" w:semiHidden="0" w:uiPriority="73" w:unhideWhenUsed="0"/>
-    <w:lsdException w:name="Subtle Emphasis" w:semiHidden="0" w:uiPriority="19" w:unhideWhenUsed="0" w:qFormat="1"/>
-    <w:lsdException w:name="Intense Emphasis" w:semiHidden="0" w:uiPriority="21" w:unhideWhenUsed="0" w:qFormat="1"/>
-    <w:lsdException w:name="Subtle Reference" w:semiHidden="0" w:uiPriority="31" w:unhideWhenUsed="0" w:qFormat="1"/>
-    <w:lsdException w:name="Intense Reference" w:semiHidden="0" w:uiPriority="32" w:unhideWhenUsed="0" w:qFormat="1"/>
-    <w:lsdException w:name="Book Title" w:semiHidden="0" w:uiPriority="33" w:unhideWhenUsed="0" w:qFormat="1"/>
-    <w:lsdException w:name="Bibliography" w:uiPriority="37"/>
-    <w:lsdException w:name="TOC Heading" w:uiPriority="39" w:qFormat="1"/>
+  <w:latentStyles w:defLockedState="0" w:defUIPriority="99" w:defSemiHidden="0" w:defUnhideWhenUsed="0" w:defQFormat="0" w:count="371">
+    <w:lsdException w:name="Normal" w:uiPriority="0" w:qFormat="1"/>
+    <w:lsdException w:name="heading 1" w:uiPriority="9" w:qFormat="1"/>
+    <w:lsdException w:name="heading 2" w:uiPriority="9" w:qFormat="1"/>
+    <w:lsdException w:name="heading 3" w:semiHidden="1" w:uiPriority="9" w:unhideWhenUsed="1" w:qFormat="1"/>
+    <w:lsdException w:name="heading 4" w:semiHidden="1" w:uiPriority="9" w:unhideWhenUsed="1" w:qFormat="1"/>
+    <w:lsdException w:name="heading 5" w:semiHidden="1" w:uiPriority="9" w:unhideWhenUsed="1" w:qFormat="1"/>
+    <w:lsdException w:name="heading 6" w:semiHidden="1" w:uiPriority="9" w:unhideWhenUsed="1" w:qFormat="1"/>
+    <w:lsdException w:name="heading 7" w:semiHidden="1" w:uiPriority="9" w:unhideWhenUsed="1" w:qFormat="1"/>
+    <w:lsdException w:name="heading 8" w:semiHidden="1" w:uiPriority="9" w:unhideWhenUsed="1" w:qFormat="1"/>
+    <w:lsdException w:name="heading 9" w:semiHidden="1" w:uiPriority="9" w:unhideWhenUsed="1" w:qFormat="1"/>
+    <w:lsdException w:name="index 1" w:semiHidden="1" w:unhideWhenUsed="1"/>
+    <w:lsdException w:name="index 2" w:semiHidden="1" w:unhideWhenUsed="1"/>
+    <w:lsdException w:name="index 3" w:semiHidden="1" w:unhideWhenUsed="1"/>
+    <w:lsdException w:name="index 4" w:semiHidden="1" w:unhideWhenUsed="1"/>
+    <w:lsdException w:name="index 5" w:semiHidden="1" w:unhideWhenUsed="1"/>
+    <w:lsdException w:name="index 6" w:semiHidden="1" w:unhideWhenUsed="1"/>
+    <w:lsdException w:name="index 7" w:semiHidden="1" w:unhideWhenUsed="1"/>
+    <w:lsdException w:name="index 8" w:semiHidden="1" w:unhideWhenUsed="1"/>
+    <w:lsdException w:name="index 9" w:semiHidden="1" w:unhideWhenUsed="1"/>
+    <w:lsdException w:name="toc 1" w:semiHidden="1" w:uiPriority="39" w:unhideWhenUsed="1"/>
+    <w:lsdException w:name="toc 2" w:semiHidden="1" w:uiPriority="39" w:unhideWhenUsed="1"/>
+    <w:lsdException w:name="toc 3" w:semiHidden="1" w:uiPriority="39" w:unhideWhenUsed="1"/>
+    <w:lsdException w:name="toc 4" w:semiHidden="1" w:uiPriority="39" w:unhideWhenUsed="1"/>
+    <w:lsdException w:name="toc 5" w:semiHidden="1" w:uiPriority="39" w:unhideWhenUsed="1"/>
+    <w:lsdException w:name="toc 6" w:semiHidden="1" w:uiPriority="39" w:unhideWhenUsed="1"/>
+    <w:lsdException w:name="toc 7" w:semiHidden="1" w:uiPriority="39" w:unhideWhenUsed="1"/>
+    <w:lsdException w:name="toc 8" w:semiHidden="1" w:uiPriority="39" w:unhideWhenUsed="1"/>
+    <w:lsdException w:name="toc 9" w:semiHidden="1" w:uiPriority="39" w:unhideWhenUsed="1"/>
+    <w:lsdException w:name="Normal Indent" w:semiHidden="1" w:unhideWhenUsed="1"/>
+    <w:lsdException w:name="footnote text" w:semiHidden="1" w:unhideWhenUsed="1"/>
+    <w:lsdException w:name="annotation text" w:semiHidden="1" w:unhideWhenUsed="1"/>
+    <w:lsdException w:name="header" w:semiHidden="1" w:unhideWhenUsed="1"/>
+    <w:lsdException w:name="footer" w:semiHidden="1" w:unhideWhenUsed="1"/>
+    <w:lsdException w:name="index heading" w:semiHidden="1" w:unhideWhenUsed="1"/>
+    <w:lsdException w:name="caption" w:semiHidden="1" w:uiPriority="35" w:unhideWhenUsed="1" w:qFormat="1"/>
+    <w:lsdException w:name="table of figures" w:semiHidden="1" w:unhideWhenUsed="1"/>
+    <w:lsdException w:name="envelope address" w:semiHidden="1" w:unhideWhenUsed="1"/>
+    <w:lsdException w:name="envelope return" w:semiHidden="1" w:unhideWhenUsed="1"/>
+    <w:lsdException w:name="footnote reference" w:semiHidden="1" w:unhideWhenUsed="1"/>
+    <w:lsdException w:name="annotation reference" w:semiHidden="1" w:unhideWhenUsed="1"/>
+    <w:lsdException w:name="line number" w:semiHidden="1" w:unhideWhenUsed="1"/>
+    <w:lsdException w:name="page number" w:semiHidden="1" w:unhideWhenUsed="1"/>
+    <w:lsdException w:name="endnote reference" w:semiHidden="1" w:unhideWhenUsed="1"/>
+    <w:lsdException w:name="endnote text" w:semiHidden="1" w:unhideWhenUsed="1"/>
+    <w:lsdException w:name="table of authorities" w:semiHidden="1" w:unhideWhenUsed="1"/>
+    <w:lsdException w:name="macro" w:semiHidden="1" w:unhideWhenUsed="1"/>
+    <w:lsdException w:name="toa heading" w:semiHidden="1" w:unhideWhenUsed="1"/>
+    <w:lsdException w:name="List" w:semiHidden="1" w:unhideWhenUsed="1"/>
+    <w:lsdException w:name="List Bullet" w:semiHidden="1" w:unhideWhenUsed="1"/>
+    <w:lsdException w:name="List Number" w:semiHidden="1" w:unhideWhenUsed="1"/>
+    <w:lsdException w:name="List 2" w:semiHidden="1" w:unhideWhenUsed="1"/>
+    <w:lsdException w:name="List 3" w:semiHidden="1" w:unhideWhenUsed="1"/>
+    <w:lsdException w:name="List 4" w:semiHidden="1" w:unhideWhenUsed="1"/>
+    <w:lsdException w:name="List 5" w:semiHidden="1" w:unhideWhenUsed="1"/>
+    <w:lsdException w:name="List Bullet 2" w:semiHidden="1" w:unhideWhenUsed="1"/>
+    <w:lsdException w:name="List Bullet 3" w:semiHidden="1" w:unhideWhenUsed="1"/>
+    <w:lsdException w:name="List Bullet 4" w:semiHidden="1" w:unhideWhenUsed="1"/>
+    <w:lsdException w:name="List Bullet 5" w:semiHidden="1" w:unhideWhenUsed="1"/>
+    <w:lsdException w:name="List Number 2" w:semiHidden="1" w:unhideWhenUsed="1"/>
+    <w:lsdException w:name="List Number 3" w:semiHidden="1" w:unhideWhenUsed="1"/>
+    <w:lsdException w:name="List Number 4" w:semiHidden="1" w:unhideWhenUsed="1"/>
+    <w:lsdException w:name="List Number 5" w:semiHidden="1" w:unhideWhenUsed="1"/>
+    <w:lsdException w:name="Title" w:uiPriority="10" w:qFormat="1"/>
+    <w:lsdException w:name="Closing" w:semiHidden="1" w:unhideWhenUsed="1"/>
+    <w:lsdException w:name="Signature" w:semiHidden="1" w:unhideWhenUsed="1"/>
+    <w:lsdException w:name="Default Paragraph Font" w:semiHidden="1" w:uiPriority="1" w:unhideWhenUsed="1"/>
+    <w:lsdException w:name="Body Text" w:semiHidden="1" w:unhideWhenUsed="1"/>
+    <w:lsdException w:name="Body Text Indent" w:semiHidden="1" w:unhideWhenUsed="1"/>
+    <w:lsdException w:name="List Continue" w:semiHidden="1" w:unhideWhenUsed="1"/>
+    <w:lsdException w:name="List Continue 2" w:semiHidden="1" w:unhideWhenUsed="1"/>
+    <w:lsdException w:name="List Continue 3" w:semiHidden="1" w:unhideWhenUsed="1"/>
+    <w:lsdException w:name="List Continue 4" w:semiHidden="1" w:unhideWhenUsed="1"/>
+    <w:lsdException w:name="List Continue 5" w:semiHidden="1" w:unhideWhenUsed="1"/>
+    <w:lsdException w:name="Message Header" w:semiHidden="1" w:unhideWhenUsed="1"/>
+    <w:lsdException w:name="Subtitle" w:uiPriority="11" w:qFormat="1"/>
+    <w:lsdException w:name="Salutation" w:semiHidden="1" w:unhideWhenUsed="1"/>
+    <w:lsdException w:name="Date" w:semiHidden="1" w:unhideWhenUsed="1"/>
+    <w:lsdException w:name="Body Text First Indent" w:semiHidden="1" w:unhideWhenUsed="1"/>
+    <w:lsdException w:name="Body Text First Indent 2" w:semiHidden="1" w:unhideWhenUsed="1"/>
+    <w:lsdException w:name="Note Heading" w:semiHidden="1" w:unhideWhenUsed="1"/>
+    <w:lsdException w:name="Body Text 2" w:semiHidden="1" w:unhideWhenUsed="1"/>
+    <w:lsdException w:name="Body Text 3" w:semiHidden="1" w:unhideWhenUsed="1"/>
+    <w:lsdException w:name="Body Text Indent 2" w:semiHidden="1" w:unhideWhenUsed="1"/>
+    <w:lsdException w:name="Body Text Indent 3" w:semiHidden="1" w:unhideWhenUsed="1"/>
+    <w:lsdException w:name="Block Text" w:semiHidden="1" w:unhideWhenUsed="1"/>
+    <w:lsdException w:name="Hyperlink" w:semiHidden="1" w:unhideWhenUsed="1"/>
+    <w:lsdException w:name="FollowedHyperlink" w:semiHidden="1" w:unhideWhenUsed="1"/>
+    <w:lsdException w:name="Strong" w:uiPriority="22" w:qFormat="1"/>
+    <w:lsdException w:name="Emphasis" w:uiPriority="20" w:qFormat="1"/>
+    <w:lsdException w:name="Document Map" w:semiHidden="1" w:unhideWhenUsed="1"/>
+    <w:lsdException w:name="Plain Text" w:semiHidden="1" w:unhideWhenUsed="1"/>
+    <w:lsdException w:name="E-mail Signature" w:semiHidden="1" w:unhideWhenUsed="1"/>
+    <w:lsdException w:name="HTML Top of Form" w:semiHidden="1" w:unhideWhenUsed="1"/>
+    <w:lsdException w:name="HTML Bottom of Form" w:semiHidden="1" w:unhideWhenUsed="1"/>
+    <w:lsdException w:name="Normal (Web)" w:semiHidden="1" w:unhideWhenUsed="1"/>
+    <w:lsdException w:name="HTML Acronym" w:semiHidden="1" w:unhideWhenUsed="1"/>
+    <w:lsdException w:name="HTML Address" w:semiHidden="1" w:unhideWhenUsed="1"/>
+    <w:lsdException w:name="HTML Cite" w:semiHidden="1" w:unhideWhenUsed="1"/>
+    <w:lsdException w:name="HTML Code" w:semiHidden="1" w:unhideWhenUsed="1"/>
+    <w:lsdException w:name="HTML Definition" w:semiHidden="1" w:unhideWhenUsed="1"/>
+    <w:lsdException w:name="HTML Keyboard" w:semiHidden="1" w:unhideWhenUsed="1"/>
+    <w:lsdException w:name="HTML Preformatted" w:semiHidden="1" w:unhideWhenUsed="1"/>
+    <w:lsdException w:name="HTML Sample" w:semiHidden="1" w:unhideWhenUsed="1"/>
+    <w:lsdException w:name="HTML Typewriter" w:semiHidden="1" w:unhideWhenUsed="1"/>
+    <w:lsdException w:name="HTML Variable" w:semiHidden="1" w:unhideWhenUsed="1"/>
+    <w:lsdException w:name="Normal Table" w:semiHidden="1" w:unhideWhenUsed="1"/>
+    <w:lsdException w:name="annotation subject" w:semiHidden="1" w:unhideWhenUsed="1"/>
+    <w:lsdException w:name="No List" w:semiHidden="1" w:unhideWhenUsed="1"/>
+    <w:lsdException w:name="Outline List 1" w:semiHidden="1" w:unhideWhenUsed="1"/>
+    <w:lsdException w:name="Outline List 2" w:semiHidden="1" w:unhideWhenUsed="1"/>
+    <w:lsdException w:name="Outline List 3" w:semiHidden="1" w:unhideWhenUsed="1"/>
+    <w:lsdException w:name="Table Simple 1" w:semiHidden="1" w:unhideWhenUsed="1"/>
+    <w:lsdException w:name="Table Simple 2" w:semiHidden="1" w:unhideWhenUsed="1"/>
+    <w:lsdException w:name="Table Simple 3" w:semiHidden="1" w:unhideWhenUsed="1"/>
+    <w:lsdException w:name="Table Classic 1" w:semiHidden="1" w:unhideWhenUsed="1"/>
+    <w:lsdException w:name="Table Classic 2" w:semiHidden="1" w:unhideWhenUsed="1"/>
+    <w:lsdException w:name="Table Classic 3" w:semiHidden="1" w:unhideWhenUsed="1"/>
+    <w:lsdException w:name="Table Classic 4" w:semiHidden="1" w:unhideWhenUsed="1"/>
+    <w:lsdException w:name="Table Colorful 1" w:semiHidden="1" w:unhideWhenUsed="1"/>
+    <w:lsdException w:name="Table Colorful 2" w:semiHidden="1" w:unhideWhenUsed="1"/>
+    <w:lsdException w:name="Table Colorful 3" w:semiHidden="1" w:unhideWhenUsed="1"/>
+    <w:lsdException w:name="Table Columns 1" w:semiHidden="1" w:unhideWhenUsed="1"/>
+    <w:lsdException w:name="Table Columns 2" w:semiHidden="1" w:unhideWhenUsed="1"/>
+    <w:lsdException w:name="Table Columns 3" w:semiHidden="1" w:unhideWhenUsed="1"/>
+    <w:lsdException w:name="Table Columns 4" w:semiHidden="1" w:unhideWhenUsed="1"/>
+    <w:lsdException w:name="Table Columns 5" w:semiHidden="1" w:unhideWhenUsed="1"/>
+    <w:lsdException w:name="Table Grid 1" w:semiHidden="1" w:unhideWhenUsed="1"/>
+    <w:lsdException w:name="Table Grid 2" w:semiHidden="1" w:unhideWhenUsed="1"/>
+    <w:lsdException w:name="Table Grid 3" w:semiHidden="1" w:unhideWhenUsed="1"/>
+    <w:lsdException w:name="Table Grid 4" w:semiHidden="1" w:unhideWhenUsed="1"/>
+    <w:lsdException w:name="Table Grid 5" w:semiHidden="1" w:unhideWhenUsed="1"/>
+    <w:lsdException w:name="Table Grid 6" w:semiHidden="1" w:unhideWhenUsed="1"/>
+    <w:lsdException w:name="Table Grid 7" w:semiHidden="1" w:unhideWhenUsed="1"/>
+    <w:lsdException w:name="Table Grid 8" w:semiHidden="1" w:unhideWhenUsed="1"/>
+    <w:lsdException w:name="Table List 1" w:semiHidden="1" w:unhideWhenUsed="1"/>
+    <w:lsdException w:name="Table List 2" w:semiHidden="1" w:unhideWhenUsed="1"/>
+    <w:lsdException w:name="Table List 3" w:semiHidden="1" w:unhideWhenUsed="1"/>
+    <w:lsdException w:name="Table List 4" w:semiHidden="1" w:unhideWhenUsed="1"/>
+    <w:lsdException w:name="Table List 5" w:semiHidden="1" w:unhideWhenUsed="1"/>
+    <w:lsdException w:name="Table List 6" w:semiHidden="1" w:unhideWhenUsed="1"/>
+    <w:lsdException w:name="Table List 7" w:semiHidden="1" w:unhideWhenUsed="1"/>
+    <w:lsdException w:name="Table List 8" w:semiHidden="1" w:unhideWhenUsed="1"/>
+    <w:lsdException w:name="Table 3D effects 1" w:semiHidden="1" w:unhideWhenUsed="1"/>
+    <w:lsdException w:name="Table 3D effects 2" w:semiHidden="1" w:unhideWhenUsed="1"/>
+    <w:lsdException w:name="Table 3D effects 3" w:semiHidden="1" w:unhideWhenUsed="1"/>
+    <w:lsdException w:name="Table Contemporary" w:semiHidden="1" w:unhideWhenUsed="1"/>
+    <w:lsdException w:name="Table Elegant" w:semiHidden="1" w:unhideWhenUsed="1"/>
+    <w:lsdException w:name="Table Professional" w:semiHidden="1" w:unhideWhenUsed="1"/>
+    <w:lsdException w:name="Table Subtle 1" w:semiHidden="1" w:unhideWhenUsed="1"/>
+    <w:lsdException w:name="Table Subtle 2" w:semiHidden="1" w:unhideWhenUsed="1"/>
+    <w:lsdException w:name="Table Web 1" w:semiHidden="1" w:unhideWhenUsed="1"/>
+    <w:lsdException w:name="Table Web 2" w:semiHidden="1" w:unhideWhenUsed="1"/>
+    <w:lsdException w:name="Table Web 3" w:semiHidden="1" w:unhideWhenUsed="1"/>
+    <w:lsdException w:name="Balloon Text" w:semiHidden="1" w:unhideWhenUsed="1"/>
+    <w:lsdException w:name="Table Grid" w:uiPriority="59"/>
+    <w:lsdException w:name="Table Theme" w:semiHidden="1" w:unhideWhenUsed="1"/>
+    <w:lsdException w:name="Placeholder Text" w:semiHidden="1"/>
+    <w:lsdException w:name="No Spacing" w:uiPriority="1" w:qFormat="1"/>
+    <w:lsdException w:name="Light Shading" w:uiPriority="60"/>
+    <w:lsdException w:name="Light List" w:uiPriority="61"/>
+    <w:lsdException w:name="Light Grid" w:uiPriority="62"/>
+    <w:lsdException w:name="Medium Shading 1" w:uiPriority="63"/>
+    <w:lsdException w:name="Medium Shading 2" w:uiPriority="64"/>
+    <w:lsdException w:name="Medium List 1" w:uiPriority="65"/>
+    <w:lsdException w:name="Medium List 2" w:uiPriority="66"/>
+    <w:lsdException w:name="Medium Grid 1" w:uiPriority="67"/>
+    <w:lsdException w:name="Medium Grid 2" w:uiPriority="68"/>
+    <w:lsdException w:name="Medium Grid 3" w:uiPriority="69"/>
+    <w:lsdException w:name="Dark List" w:uiPriority="70"/>
+    <w:lsdException w:name="Colorful Shading" w:uiPriority="71"/>
+    <w:lsdException w:name="Colorful List" w:uiPriority="72"/>
+    <w:lsdException w:name="Colorful Grid" w:uiPriority="73"/>
+    <w:lsdException w:name="Light Shading Accent 1" w:uiPriority="60"/>
+    <w:lsdException w:name="Light List Accent 1" w:uiPriority="61"/>
+    <w:lsdException w:name="Light Grid Accent 1" w:uiPriority="62"/>
+    <w:lsdException w:name="Medium Shading 1 Accent 1" w:uiPriority="63"/>
+    <w:lsdException w:name="Medium Shading 2 Accent 1" w:uiPriority="64"/>
+    <w:lsdException w:name="Medium List 1 Accent 1" w:uiPriority="65"/>
+    <w:lsdException w:name="Revision" w:semiHidden="1"/>
+    <w:lsdException w:name="List Paragraph" w:uiPriority="34" w:qFormat="1"/>
+    <w:lsdException w:name="Quote" w:uiPriority="29" w:qFormat="1"/>
+    <w:lsdException w:name="Intense Quote" w:uiPriority="30" w:qFormat="1"/>
+    <w:lsdException w:name="Medium List 2 Accent 1" w:uiPriority="66"/>
+    <w:lsdException w:name="Medium Grid 1 Accent 1" w:uiPriority="67"/>
+    <w:lsdException w:name="Medium Grid 2 Accent 1" w:uiPriority="68"/>
+    <w:lsdException w:name="Medium Grid 3 Accent 1" w:uiPriority="69"/>
+    <w:lsdException w:name="Dark List Accent 1" w:uiPriority="70"/>
+    <w:lsdException w:name="Colorful Shading Accent 1" w:uiPriority="71"/>
+    <w:lsdException w:name="Colorful List Accent 1" w:uiPriority="72"/>
+    <w:lsdException w:name="Colorful Grid Accent 1" w:uiPriority="73"/>
+    <w:lsdException w:name="Light Shading Accent 2" w:uiPriority="60"/>
+    <w:lsdException w:name="Light List Accent 2" w:uiPriority="61"/>
+    <w:lsdException w:name="Light Grid Accent 2" w:uiPriority="62"/>
+    <w:lsdException w:name="Medium Shading 1 Accent 2" w:uiPriority="63"/>
+    <w:lsdException w:name="Medium Shading 2 Accent 2" w:uiPriority="64"/>
+    <w:lsdException w:name="Medium List 1 Accent 2" w:uiPriority="65"/>
+    <w:lsdException w:name="Medium List 2 Accent 2" w:uiPriority="66"/>
+    <w:lsdException w:name="Medium Grid 1 Accent 2" w:uiPriority="67"/>
+    <w:lsdException w:name="Medium Grid 2 Accent 2" w:uiPriority="68"/>
+    <w:lsdException w:name="Medium Grid 3 Accent 2" w:uiPriority="69"/>
+    <w:lsdException w:name="Dark List Accent 2" w:uiPriority="70"/>
+    <w:lsdException w:name="Colorful Shading Accent 2" w:uiPriority="71"/>
+    <w:lsdException w:name="Colorful List Accent 2" w:uiPriority="72"/>
+    <w:lsdException w:name="Colorful Grid Accent 2" w:uiPriority="73"/>
+    <w:lsdException w:name="Light Shading Accent 3" w:uiPriority="60"/>
+    <w:lsdException w:name="Light List Accent 3" w:uiPriority="61"/>
+    <w:lsdException w:name="Light Grid Accent 3" w:uiPriority="62"/>
+    <w:lsdException w:name="Medium Shading 1 Accent 3" w:uiPriority="63"/>
+    <w:lsdException w:name="Medium Shading 2 Accent 3" w:uiPriority="64"/>
+    <w:lsdException w:name="Medium List 1 Accent 3" w:uiPriority="65"/>
+    <w:lsdException w:name="Medium List 2 Accent 3" w:uiPriority="66"/>
+    <w:lsdException w:name="Medium Grid 1 Accent 3" w:uiPriority="67"/>
+    <w:lsdException w:name="Medium Grid 2 Accent 3" w:uiPriority="68"/>
+    <w:lsdException w:name="Medium Grid 3 Accent 3" w:uiPriority="69"/>
+    <w:lsdException w:name="Dark List Accent 3" w:uiPriority="70"/>
+    <w:lsdException w:name="Colorful Shading Accent 3" w:uiPriority="71"/>
+    <w:lsdException w:name="Colorful List Accent 3" w:uiPriority="72"/>
+    <w:lsdException w:name="Colorful Grid Accent 3" w:uiPriority="73"/>
+    <w:lsdException w:name="Light Shading Accent 4" w:uiPriority="60"/>
+    <w:lsdException w:name="Light List Accent 4" w:uiPriority="61"/>
+    <w:lsdException w:name="Light Grid Accent 4" w:uiPriority="62"/>
+    <w:lsdException w:name="Medium Shading 1 Accent 4" w:uiPriority="63"/>
+    <w:lsdException w:name="Medium Shading 2 Accent 4" w:uiPriority="64"/>
+    <w:lsdException w:name="Medium List 1 Accent 4" w:uiPriority="65"/>
+    <w:lsdException w:name="Medium List 2 Accent 4" w:uiPriority="66"/>
+    <w:lsdException w:name="Medium Grid 1 Accent 4" w:uiPriority="67"/>
+    <w:lsdException w:name="Medium Grid 2 Accent 4" w:uiPriority="68"/>
+    <w:lsdException w:name="Medium Grid 3 Accent 4" w:uiPriority="69"/>
+    <w:lsdException w:name="Dark List Accent 4" w:uiPriority="70"/>
+    <w:lsdException w:name="Colorful Shading Accent 4" w:uiPriority="71"/>
+    <w:lsdException w:name="Colorful List Accent 4" w:uiPriority="72"/>
+    <w:lsdException w:name="Colorful Grid Accent 4" w:uiPriority="73"/>
+    <w:lsdException w:name="Light Shading Accent 5" w:uiPriority="60"/>
+    <w:lsdException w:name="Light List Accent 5" w:uiPriority="61"/>
+    <w:lsdException w:name="Light Grid Accent 5" w:uiPriority="62"/>
+    <w:lsdException w:name="Medium Shading 1 Accent 5" w:uiPriority="63"/>
+    <w:lsdException w:name="Medium Shading 2 Accent 5" w:uiPriority="64"/>
+    <w:lsdException w:name="Medium List 1 Accent 5" w:uiPriority="65"/>
+    <w:lsdException w:name="Medium List 2 Accent 5" w:uiPriority="66"/>
+    <w:lsdException w:name="Medium Grid 1 Accent 5" w:uiPriority="67"/>
+    <w:lsdException w:name="Medium Grid 2 Accent 5" w:uiPriority="68"/>
+    <w:lsdException w:name="Medium Grid 3 Accent 5" w:uiPriority="69"/>
+    <w:lsdException w:name="Dark List Accent 5" w:uiPriority="70"/>
+    <w:lsdException w:name="Colorful Shading Accent 5" w:uiPriority="71"/>
+    <w:lsdException w:name="Colorful List Accent 5" w:uiPriority="72"/>
+    <w:lsdException w:name="Colorful Grid Accent 5" w:uiPriority="73"/>
+    <w:lsdException w:name="Light Shading Accent 6" w:uiPriority="60"/>
+    <w:lsdException w:name="Light List Accent 6" w:uiPriority="61"/>
+    <w:lsdException w:name="Light Grid Accent 6" w:uiPriority="62"/>
+    <w:lsdException w:name="Medium Shading 1 Accent 6" w:uiPriority="63"/>
+    <w:lsdException w:name="Medium Shading 2 Accent 6" w:uiPriority="64"/>
+    <w:lsdException w:name="Medium List 1 Accent 6" w:uiPriority="65"/>
+    <w:lsdException w:name="Medium List 2 Accent 6" w:uiPriority="66"/>
+    <w:lsdException w:name="Medium Grid 1 Accent 6" w:uiPriority="67"/>
+    <w:lsdException w:name="Medium Grid 2 Accent 6" w:uiPriority="68"/>
+    <w:lsdException w:name="Medium Grid 3 Accent 6" w:uiPriority="69"/>
+    <w:lsdException w:name="Dark List Accent 6" w:uiPriority="70"/>
+    <w:lsdException w:name="Colorful Shading Accent 6" w:uiPriority="71"/>
+    <w:lsdException w:name="Colorful List Accent 6" w:uiPriority="72"/>
+    <w:lsdException w:name="Colorful Grid Accent 6" w:uiPriority="73"/>
+    <w:lsdException w:name="Subtle Emphasis" w:uiPriority="19" w:qFormat="1"/>
+    <w:lsdException w:name="Intense Emphasis" w:uiPriority="21" w:qFormat="1"/>
+    <w:lsdException w:name="Subtle Reference" w:uiPriority="31" w:qFormat="1"/>
+    <w:lsdException w:name="Intense Reference" w:uiPriority="32" w:qFormat="1"/>
+    <w:lsdException w:name="Book Title" w:uiPriority="33" w:qFormat="1"/>
+    <w:lsdException w:name="Bibliography" w:semiHidden="1" w:uiPriority="37" w:unhideWhenUsed="1"/>
+    <w:lsdException w:name="TOC Heading" w:semiHidden="1" w:uiPriority="39" w:unhideWhenUsed="1" w:qFormat="1"/>
+    <w:lsdException w:name="Plain Table 1" w:uiPriority="41"/>
+    <w:lsdException w:name="Plain Table 2" w:uiPriority="42"/>
+    <w:lsdException w:name="Plain Table 3" w:uiPriority="43"/>
+    <w:lsdException w:name="Plain Table 4" w:uiPriority="44"/>
+    <w:lsdException w:name="Plain Table 5" w:uiPriority="45"/>
+    <w:lsdException w:name="Grid Table Light" w:uiPriority="40"/>
+    <w:lsdException w:name="Grid Table 1 Light" w:uiPriority="46"/>
+    <w:lsdException w:name="Grid Table 2" w:uiPriority="47"/>
+    <w:lsdException w:name="Grid Table 3" w:uiPriority="48"/>
+    <w:lsdException w:name="Grid Table 4" w:uiPriority="49"/>
+    <w:lsdException w:name="Grid Table 5 Dark" w:uiPriority="50"/>
+    <w:lsdException w:name="Grid Table 6 Colorful" w:uiPriority="51"/>
+    <w:lsdException w:name="Grid Table 7 Colorful" w:uiPriority="52"/>
+    <w:lsdException w:name="Grid Table 1 Light Accent 1" w:uiPriority="46"/>
+    <w:lsdException w:name="Grid Table 2 Accent 1" w:uiPriority="47"/>
+    <w:lsdException w:name="Grid Table 3 Accent 1" w:uiPriority="48"/>
+    <w:lsdException w:name="Grid Table 4 Accent 1" w:uiPriority="49"/>
+    <w:lsdException w:name="Grid Table 5 Dark Accent 1" w:uiPriority="50"/>
+    <w:lsdException w:name="Grid Table 6 Colorful Accent 1" w:uiPriority="51"/>
+    <w:lsdException w:name="Grid Table 7 Colorful Accent 1" w:uiPriority="52"/>
+    <w:lsdException w:name="Grid Table 1 Light Accent 2" w:uiPriority="46"/>
+    <w:lsdException w:name="Grid Table 2 Accent 2" w:uiPriority="47"/>
+    <w:lsdException w:name="Grid Table 3 Accent 2" w:uiPriority="48"/>
+    <w:lsdException w:name="Grid Table 4 Accent 2" w:uiPriority="49"/>
+    <w:lsdException w:name="Grid Table 5 Dark Accent 2" w:uiPriority="50"/>
+    <w:lsdException w:name="Grid Table 6 Colorful Accent 2" w:uiPriority="51"/>
+    <w:lsdException w:name="Grid Table 7 Colorful Accent 2" w:uiPriority="52"/>
+    <w:lsdException w:name="Grid Table 1 Light Accent 3" w:uiPriority="46"/>
+    <w:lsdException w:name="Grid Table 2 Accent 3" w:uiPriority="47"/>
+    <w:lsdException w:name="Grid Table 3 Accent 3" w:uiPriority="48"/>
+    <w:lsdException w:name="Grid Table 4 Accent 3" w:uiPriority="49"/>
+    <w:lsdException w:name="Grid Table 5 Dark Accent 3" w:uiPriority="50"/>
+    <w:lsdException w:name="Grid Table 6 Colorful Accent 3" w:uiPriority="51"/>
+    <w:lsdException w:name="Grid Table 7 Colorful Accent 3" w:uiPriority="52"/>
+    <w:lsdException w:name="Grid Table 1 Light Accent 4" w:uiPriority="46"/>
+    <w:lsdException w:name="Grid Table 2 Accent 4" w:uiPriority="47"/>
+    <w:lsdException w:name="Grid Table 3 Accent 4" w:uiPriority="48"/>
+    <w:lsdException w:name="Grid Table 4 Accent 4" w:uiPriority="49"/>
+    <w:lsdException w:name="Grid Table 5 Dark Accent 4" w:uiPriority="50"/>
+    <w:lsdException w:name="Grid Table 6 Colorful Accent 4" w:uiPriority="51"/>
+    <w:lsdException w:name="Grid Table 7 Colorful Accent 4" w:uiPriority="52"/>
+    <w:lsdException w:name="Grid Table 1 Light Accent 5" w:uiPriority="46"/>
+    <w:lsdException w:name="Grid Table 2 Accent 5" w:uiPriority="47"/>
+    <w:lsdException w:name="Grid Table 3 Accent 5" w:uiPriority="48"/>
+    <w:lsdException w:name="Grid Table 4 Accent 5" w:uiPriority="49"/>
+    <w:lsdException w:name="Grid Table 5 Dark Accent 5" w:uiPriority="50"/>
+    <w:lsdException w:name="Grid Table 6 Colorful Accent 5" w:uiPriority="51"/>
+    <w:lsdException w:name="Grid Table 7 Colorful Accent 5" w:uiPriority="52"/>
+    <w:lsdException w:name="Grid Table 1 Light Accent 6" w:uiPriority="46"/>
+    <w:lsdException w:name="Grid Table 2 Accent 6" w:uiPriority="47"/>
+    <w:lsdException w:name="Grid Table 3 Accent 6" w:uiPriority="48"/>
+    <w:lsdException w:name="Grid Table 4 Accent 6" w:uiPriority="49"/>
+    <w:lsdException w:name="Grid Table 5 Dark Accent 6" w:uiPriority="50"/>
+    <w:lsdException w:name="Grid Table 6 Colorful Accent 6" w:uiPriority="51"/>
+    <w:lsdException w:name="Grid Table 7 Colorful Accent 6" w:uiPriority="52"/>
+    <w:lsdException w:name="List Table 1 Light" w:uiPriority="46"/>
+    <w:lsdException w:name="List Table 2" w:uiPriority="47"/>
+    <w:lsdException w:name="List Table 3" w:uiPriority="48"/>
+    <w:lsdException w:name="List Table 4" w:uiPriority="49"/>
+    <w:lsdException w:name="List Table 5 Dark" w:uiPriority="50"/>
+    <w:lsdException w:name="List Table 6 Colorful" w:uiPriority="51"/>
+    <w:lsdException w:name="List Table 7 Colorful" w:uiPriority="52"/>
+    <w:lsdException w:name="List Table 1 Light Accent 1" w:uiPriority="46"/>
+    <w:lsdException w:name="List Table 2 Accent 1" w:uiPriority="47"/>
+    <w:lsdException w:name="List Table 3 Accent 1" w:uiPriority="48"/>
+    <w:lsdException w:name="List Table 4 Accent 1" w:uiPriority="49"/>
+    <w:lsdException w:name="List Table 5 Dark Accent 1" w:uiPriority="50"/>
+    <w:lsdException w:name="List Table 6 Colorful Accent 1" w:uiPriority="51"/>
+    <w:lsdException w:name="List Table 7 Colorful Accent 1" w:uiPriority="52"/>
+    <w:lsdException w:name="List Table 1 Light Accent 2" w:uiPriority="46"/>
+    <w:lsdException w:name="List Table 2 Accent 2" w:uiPriority="47"/>
+    <w:lsdException w:name="List Table 3 Accent 2" w:uiPriority="48"/>
+    <w:lsdException w:name="List Table 4 Accent 2" w:uiPriority="49"/>
+    <w:lsdException w:name="List Table 5 Dark Accent 2" w:uiPriority="50"/>
+    <w:lsdException w:name="List Table 6 Colorful Accent 2" w:uiPriority="51"/>
+    <w:lsdException w:name="List Table 7 Colorful Accent 2" w:uiPriority="52"/>
+    <w:lsdException w:name="List Table 1 Light Accent 3" w:uiPriority="46"/>
+    <w:lsdException w:name="List Table 2 Accent 3" w:uiPriority="47"/>
+    <w:lsdException w:name="List Table 3 Accent 3" w:uiPriority="48"/>
+    <w:lsdException w:name="List Table 4 Accent 3" w:uiPriority="49"/>
+    <w:lsdException w:name="List Table 5 Dark Accent 3" w:uiPriority="50"/>
+    <w:lsdException w:name="List Table 6 Colorful Accent 3" w:uiPriority="51"/>
+    <w:lsdException w:name="List Table 7 Colorful Accent 3" w:uiPriority="52"/>
+    <w:lsdException w:name="List Table 1 Light Accent 4" w:uiPriority="46"/>
+    <w:lsdException w:name="List Table 2 Accent 4" w:uiPriority="47"/>
+    <w:lsdException w:name="List Table 3 Accent 4" w:uiPriority="48"/>
+    <w:lsdException w:name="List Table 4 Accent 4" w:uiPriority="49"/>
+    <w:lsdException w:name="List Table 5 Dark Accent 4" w:uiPriority="50"/>
+    <w:lsdException w:name="List Table 6 Colorful Accent 4" w:uiPriority="51"/>
+    <w:lsdException w:name="List Table 7 Colorful Accent 4" w:uiPriority="52"/>
+    <w:lsdException w:name="List Table 1 Light Accent 5" w:uiPriority="46"/>
+    <w:lsdException w:name="List Table 2 Accent 5" w:uiPriority="47"/>
+    <w:lsdException w:name="List Table 3 Accent 5" w:uiPriority="48"/>
+    <w:lsdException w:name="List Table 4 Accent 5" w:uiPriority="49"/>
+    <w:lsdException w:name="List Table 5 Dark Accent 5" w:uiPriority="50"/>
+    <w:lsdException w:name="List Table 6 Colorful Accent 5" w:uiPriority="51"/>
+    <w:lsdException w:name="List Table 7 Colorful Accent 5" w:uiPriority="52"/>
+    <w:lsdException w:name="List Table 1 Light Accent 6" w:uiPriority="46"/>
+    <w:lsdException w:name="List Table 2 Accent 6" w:uiPriority="47"/>
+    <w:lsdException w:name="List Table 3 Accent 6" w:uiPriority="48"/>
+    <w:lsdException w:name="List Table 4 Accent 6" w:uiPriority="49"/>
+    <w:lsdException w:name="List Table 5 Dark Accent 6" w:uiPriority="50"/>
+    <w:lsdException w:name="List Table 6 Colorful Accent 6" w:uiPriority="51"/>
+    <w:lsdException w:name="List Table 7 Colorful Accent 6" w:uiPriority="52"/>
   </w:latentStyles>
   <w:style w:type="paragraph" w:default="1" w:styleId="Normal">
     <w:name w:val="Normal"/>
@@ -2464,7 +2901,7 @@
       <w:lang w:val="es-ES" w:eastAsia="es-ES"/>
     </w:rPr>
   </w:style>
-  <w:style w:type="paragraph" w:styleId="Ttulo1">
+  <w:style w:type="paragraph" w:styleId="Heading1">
     <w:name w:val="heading 1"/>
     <w:basedOn w:val="Normal"/>
     <w:next w:val="Normal"/>
@@ -2479,7 +2916,7 @@
       <w:u w:val="single"/>
     </w:rPr>
   </w:style>
-  <w:style w:type="paragraph" w:styleId="Ttulo2">
+  <w:style w:type="paragraph" w:styleId="Heading2">
     <w:name w:val="heading 2"/>
     <w:basedOn w:val="Normal"/>
     <w:next w:val="Normal"/>
@@ -2493,11 +2930,13 @@
       <w:bCs/>
     </w:rPr>
   </w:style>
-  <w:style w:type="character" w:default="1" w:styleId="Fuentedeprrafopredeter">
+  <w:style w:type="character" w:default="1" w:styleId="DefaultParagraphFont">
     <w:name w:val="Default Paragraph Font"/>
+    <w:uiPriority w:val="1"/>
     <w:semiHidden/>
+    <w:unhideWhenUsed/>
   </w:style>
-  <w:style w:type="table" w:default="1" w:styleId="Tablanormal">
+  <w:style w:type="table" w:default="1" w:styleId="TableNormal">
     <w:name w:val="Normal Table"/>
     <w:uiPriority w:val="99"/>
     <w:semiHidden/>
@@ -2512,13 +2951,13 @@
       </w:tblCellMar>
     </w:tblPr>
   </w:style>
-  <w:style w:type="numbering" w:default="1" w:styleId="Sinlista">
+  <w:style w:type="numbering" w:default="1" w:styleId="NoList">
     <w:name w:val="No List"/>
     <w:uiPriority w:val="99"/>
     <w:semiHidden/>
     <w:unhideWhenUsed/>
   </w:style>
-  <w:style w:type="paragraph" w:styleId="Encabezado">
+  <w:style w:type="paragraph" w:styleId="Header">
     <w:name w:val="header"/>
     <w:basedOn w:val="Normal"/>
     <w:semiHidden/>
@@ -2529,7 +2968,7 @@
       </w:tabs>
     </w:pPr>
   </w:style>
-  <w:style w:type="paragraph" w:styleId="Piedepgina">
+  <w:style w:type="paragraph" w:styleId="Footer">
     <w:name w:val="footer"/>
     <w:basedOn w:val="Normal"/>
     <w:semiHidden/>
@@ -2538,6 +2977,17 @@
         <w:tab w:val="center" w:pos="4419"/>
         <w:tab w:val="right" w:pos="8838"/>
       </w:tabs>
+    </w:pPr>
+  </w:style>
+  <w:style w:type="paragraph" w:styleId="ListParagraph">
+    <w:name w:val="List Paragraph"/>
+    <w:basedOn w:val="Normal"/>
+    <w:uiPriority w:val="34"/>
+    <w:qFormat/>
+    <w:rsid w:val="007D2065"/>
+    <w:pPr>
+      <w:ind w:left="720"/>
+      <w:contextualSpacing/>
     </w:pPr>
   </w:style>
 </w:styles>

</xml_diff>

<commit_message>
lo que vimos el martes 29 de mayo
</commit_message>
<xml_diff>
--- a/docs/Enunciado - Parte 1.docx
+++ b/docs/Enunciado - Parte 1.docx
@@ -12,8 +12,40 @@
         <w:rPr>
           <w:sz w:val="20"/>
         </w:rPr>
-        <w:t>Una empresa de alquiler de autos almacena en un archivo maestro “ALQUILERES” todos los alquileres solicitados y aprobados. Recibe periódicamente tres archivos con novedades, un archivo por cada una de sus tres agencias con los alquileres solicitados.</w:t>
-      </w:r>
+        <w:t xml:space="preserve">Una empresa de alquiler de autos almacena en un archivo maestro “ALQUILERES” todos los alquileres solicitados y aprobados. Recibe periódicamente </w:t>
+      </w:r>
+      <w:r>
+        <w:rPr>
+          <w:sz w:val="20"/>
+        </w:rPr>
+        <w:t>3</w:t>
+      </w:r>
+      <w:r>
+        <w:rPr>
+          <w:sz w:val="20"/>
+        </w:rPr>
+        <w:t xml:space="preserve"> archivos con </w:t>
+      </w:r>
+      <w:r>
+        <w:rPr>
+          <w:sz w:val="20"/>
+          <w:lang w:val="es-AR"/>
+        </w:rPr>
+        <w:t>“NOVEDADES”</w:t>
+      </w:r>
+      <w:r>
+        <w:rPr>
+          <w:sz w:val="20"/>
+        </w:rPr>
+        <w:t>, un archivo por cada una de sus tres agencias con los alquileres solicitados.</w:t>
+      </w:r>
+    </w:p>
+    <w:p>
+      <w:pPr>
+        <w:rPr>
+          <w:sz w:val="20"/>
+        </w:rPr>
+      </w:pPr>
     </w:p>
     <w:p>
       <w:pPr>
@@ -47,11 +79,25 @@
           <w:sz w:val="20"/>
         </w:rPr>
       </w:pPr>
-      <w:r>
-        <w:rPr>
-          <w:sz w:val="20"/>
-        </w:rPr>
-        <w:t>Aclaración: El orden de prioridad de aceptación la tienen primero la agencia 1 luego la 3 y por último la 2.</w:t>
+    </w:p>
+    <w:p>
+      <w:pPr>
+        <w:rPr>
+          <w:sz w:val="20"/>
+        </w:rPr>
+      </w:pPr>
+      <w:r>
+        <w:rPr>
+          <w:b/>
+          <w:sz w:val="20"/>
+        </w:rPr>
+        <w:t>Aclaración</w:t>
+      </w:r>
+      <w:r>
+        <w:rPr>
+          <w:sz w:val="20"/>
+        </w:rPr>
+        <w:t>: El orden de prioridad de aceptación la tienen primero la agencia 1 luego la 3 y por último la 2.</w:t>
       </w:r>
     </w:p>
     <w:p>
@@ -322,8 +368,16 @@
         <w:rPr>
           <w:sz w:val="20"/>
         </w:rPr>
-        <w:t>1 registro por patente+fecha</w:t>
-      </w:r>
+        <w:t xml:space="preserve">1 registro por </w:t>
+      </w:r>
+      <w:proofErr w:type="spellStart"/>
+      <w:r>
+        <w:rPr>
+          <w:sz w:val="20"/>
+        </w:rPr>
+        <w:t>patente+fecha</w:t>
+      </w:r>
+      <w:proofErr w:type="spellEnd"/>
     </w:p>
     <w:p>
       <w:pPr>
@@ -375,7 +429,7 @@
     </w:p>
     <w:tbl>
       <w:tblPr>
-        <w:tblW w:w="6607" w:type="dxa"/>
+        <w:tblW w:w="6267" w:type="dxa"/>
         <w:tblBorders>
           <w:top w:val="single" w:sz="4" w:space="0" w:color="auto"/>
           <w:left w:val="single" w:sz="4" w:space="0" w:color="auto"/>
@@ -391,18 +445,18 @@
         <w:tblLook w:val="0000" w:firstRow="0" w:lastRow="0" w:firstColumn="0" w:lastColumn="0" w:noHBand="0" w:noVBand="0"/>
       </w:tblPr>
       <w:tblGrid>
-        <w:gridCol w:w="1566"/>
-        <w:gridCol w:w="1680"/>
-        <w:gridCol w:w="1867"/>
-        <w:gridCol w:w="1494"/>
+        <w:gridCol w:w="1485"/>
+        <w:gridCol w:w="1594"/>
+        <w:gridCol w:w="1771"/>
+        <w:gridCol w:w="1417"/>
       </w:tblGrid>
       <w:tr>
         <w:trPr>
-          <w:trHeight w:val="322"/>
+          <w:trHeight w:val="418"/>
         </w:trPr>
         <w:tc>
           <w:tcPr>
-            <w:tcW w:w="1566" w:type="dxa"/>
+            <w:tcW w:w="1485" w:type="dxa"/>
           </w:tcPr>
           <w:p>
             <w:pPr>
@@ -439,7 +493,7 @@
         </w:tc>
         <w:tc>
           <w:tcPr>
-            <w:tcW w:w="1680" w:type="dxa"/>
+            <w:tcW w:w="1594" w:type="dxa"/>
           </w:tcPr>
           <w:p>
             <w:pPr>
@@ -472,7 +526,7 @@
         </w:tc>
         <w:tc>
           <w:tcPr>
-            <w:tcW w:w="1867" w:type="dxa"/>
+            <w:tcW w:w="1771" w:type="dxa"/>
           </w:tcPr>
           <w:p>
             <w:pPr>
@@ -507,7 +561,7 @@
         </w:tc>
         <w:tc>
           <w:tcPr>
-            <w:tcW w:w="1494" w:type="dxa"/>
+            <w:tcW w:w="1417" w:type="dxa"/>
           </w:tcPr>
           <w:p>
             <w:pPr>
@@ -558,7 +612,21 @@
         <w:rPr>
           <w:sz w:val="20"/>
         </w:rPr>
-        <w:t xml:space="preserve"> 0 o 1 por patente+fecha  </w:t>
+        <w:t xml:space="preserve"> 0 o 1 por </w:t>
+      </w:r>
+      <w:proofErr w:type="spellStart"/>
+      <w:r>
+        <w:rPr>
+          <w:sz w:val="20"/>
+        </w:rPr>
+        <w:t>patente+fecha</w:t>
+      </w:r>
+      <w:proofErr w:type="spellEnd"/>
+      <w:r>
+        <w:rPr>
+          <w:sz w:val="20"/>
+        </w:rPr>
+        <w:t xml:space="preserve">  </w:t>
       </w:r>
     </w:p>
     <w:p>
@@ -613,17 +681,20 @@
         <w:tblLook w:val="0000" w:firstRow="0" w:lastRow="0" w:firstColumn="0" w:lastColumn="0" w:noHBand="0" w:noVBand="0"/>
       </w:tblPr>
       <w:tblGrid>
-        <w:gridCol w:w="1440"/>
-        <w:gridCol w:w="1150"/>
-        <w:gridCol w:w="1260"/>
-        <w:gridCol w:w="1260"/>
-        <w:gridCol w:w="1440"/>
-        <w:gridCol w:w="1620"/>
+        <w:gridCol w:w="1333"/>
+        <w:gridCol w:w="1065"/>
+        <w:gridCol w:w="1166"/>
+        <w:gridCol w:w="1166"/>
+        <w:gridCol w:w="1333"/>
+        <w:gridCol w:w="1500"/>
       </w:tblGrid>
       <w:tr>
+        <w:trPr>
+          <w:trHeight w:val="327"/>
+        </w:trPr>
         <w:tc>
           <w:tcPr>
-            <w:tcW w:w="1440" w:type="dxa"/>
+            <w:tcW w:w="1333" w:type="dxa"/>
           </w:tcPr>
           <w:p>
             <w:pPr>
@@ -660,7 +731,7 @@
         </w:tc>
         <w:tc>
           <w:tcPr>
-            <w:tcW w:w="1150" w:type="dxa"/>
+            <w:tcW w:w="1065" w:type="dxa"/>
           </w:tcPr>
           <w:p>
             <w:pPr>
@@ -697,7 +768,7 @@
         </w:tc>
         <w:tc>
           <w:tcPr>
-            <w:tcW w:w="1260" w:type="dxa"/>
+            <w:tcW w:w="1166" w:type="dxa"/>
           </w:tcPr>
           <w:p>
             <w:pPr>
@@ -730,7 +801,7 @@
         </w:tc>
         <w:tc>
           <w:tcPr>
-            <w:tcW w:w="1260" w:type="dxa"/>
+            <w:tcW w:w="1166" w:type="dxa"/>
           </w:tcPr>
           <w:p>
             <w:pPr>
@@ -763,7 +834,7 @@
         </w:tc>
         <w:tc>
           <w:tcPr>
-            <w:tcW w:w="1440" w:type="dxa"/>
+            <w:tcW w:w="1333" w:type="dxa"/>
           </w:tcPr>
           <w:p>
             <w:pPr>
@@ -796,7 +867,7 @@
         </w:tc>
         <w:tc>
           <w:tcPr>
-            <w:tcW w:w="1620" w:type="dxa"/>
+            <w:tcW w:w="1500" w:type="dxa"/>
           </w:tcPr>
           <w:p>
             <w:pPr>
@@ -1095,7 +1166,21 @@
         <w:rPr>
           <w:sz w:val="20"/>
         </w:rPr>
-        <w:t>Agencia: 1, 2 ó 3</w:t>
+        <w:t xml:space="preserve">Agencia: 1, 2 </w:t>
+      </w:r>
+      <w:proofErr w:type="spellStart"/>
+      <w:r>
+        <w:rPr>
+          <w:sz w:val="20"/>
+        </w:rPr>
+        <w:t>ó</w:t>
+      </w:r>
+      <w:proofErr w:type="spellEnd"/>
+      <w:r>
+        <w:rPr>
+          <w:sz w:val="20"/>
+        </w:rPr>
+        <w:t xml:space="preserve"> 3</w:t>
       </w:r>
     </w:p>
     <w:p>
@@ -1320,12 +1405,28 @@
                     </w:pBdr>
                   </w:pPr>
                   <w:r>
-                    <w:t xml:space="preserve">                          Fecha                        Tipo Doc       Nro. Documento       Agencia</w:t>
+                    <w:t xml:space="preserve">                          Fecha                        Tipo </w:t>
+                  </w:r>
+                  <w:proofErr w:type="spellStart"/>
+                  <w:r>
+                    <w:t>Doc</w:t>
+                  </w:r>
+                  <w:proofErr w:type="spellEnd"/>
+                  <w:r>
+                    <w:t xml:space="preserve">       Nro. Documento       Agencia</w:t>
                   </w:r>
                 </w:p>
                 <w:p>
                   <w:r>
-                    <w:t xml:space="preserve">                      99/99/9999                         X                  X---20---X</w:t>
+                    <w:t xml:space="preserve">                      99/99/9999                         X                  </w:t>
+                  </w:r>
+                  <w:proofErr w:type="spellStart"/>
+                  <w:r>
+                    <w:t>X</w:t>
+                  </w:r>
+                  <w:proofErr w:type="spellEnd"/>
+                  <w:r>
+                    <w:t>---20---X</w:t>
                   </w:r>
                   <w:r>
                     <w:tab/>
@@ -1338,7 +1439,15 @@
                 </w:p>
                 <w:p>
                   <w:r>
-                    <w:t xml:space="preserve">                      99/99/9999                         X                  X---20---X</w:t>
+                    <w:t xml:space="preserve">                      99/99/9999                         X                  </w:t>
+                  </w:r>
+                  <w:proofErr w:type="spellStart"/>
+                  <w:r>
+                    <w:t>X</w:t>
+                  </w:r>
+                  <w:proofErr w:type="spellEnd"/>
+                  <w:r>
+                    <w:t>---20---X</w:t>
                   </w:r>
                   <w:r>
                     <w:tab/>
@@ -1523,32 +1632,12 @@
           <w:sz w:val="20"/>
         </w:rPr>
       </w:pPr>
-    </w:p>
-    <w:p>
-      <w:pPr>
-        <w:rPr>
-          <w:sz w:val="20"/>
-        </w:rPr>
-      </w:pPr>
-    </w:p>
-    <w:p>
-      <w:pPr>
-        <w:rPr>
-          <w:sz w:val="20"/>
-        </w:rPr>
-      </w:pPr>
       <w:r>
         <w:rPr>
           <w:sz w:val="20"/>
         </w:rPr>
         <w:lastRenderedPageBreak/>
-        <w:t xml:space="preserve">B) Se pide desarrollar un programa que en base al maestro de alquileres, de una estadística por marca de la cantidad de alquileres en cada mes, con el </w:t>
-      </w:r>
-      <w:r>
-        <w:rPr>
-          <w:sz w:val="20"/>
-        </w:rPr>
-        <w:t>s</w:t>
+        <w:t>B) Se pide desarrollar un programa que en base al maestro de alquileres, de una estadística por marca de la cantidad d</w:t>
       </w:r>
       <w:bookmarkStart w:id="0" w:name="_GoBack"/>
       <w:bookmarkEnd w:id="0"/>
@@ -1556,6 +1645,18 @@
         <w:rPr>
           <w:sz w:val="20"/>
         </w:rPr>
+        <w:t xml:space="preserve">e alquileres en cada mes, con el </w:t>
+      </w:r>
+      <w:r>
+        <w:rPr>
+          <w:sz w:val="20"/>
+        </w:rPr>
+        <w:t>s</w:t>
+      </w:r>
+      <w:r>
+        <w:rPr>
+          <w:sz w:val="20"/>
+        </w:rPr>
         <w:t>iguiente formato:</w:t>
       </w:r>
     </w:p>
@@ -1565,20 +1666,13 @@
           <w:sz w:val="20"/>
         </w:rPr>
       </w:pPr>
-    </w:p>
-    <w:p>
-      <w:pPr>
-        <w:rPr>
-          <w:sz w:val="20"/>
-        </w:rPr>
-      </w:pPr>
       <w:r>
         <w:rPr>
           <w:noProof/>
           <w:sz w:val="20"/>
         </w:rPr>
         <w:pict>
-          <v:shape id="_x0000_s1028" type="#_x0000_t202" style="position:absolute;margin-left:9pt;margin-top:10.7pt;width:441pt;height:211.15pt;z-index:251658240">
+          <v:shape id="_x0000_s1028" type="#_x0000_t202" style="position:absolute;margin-left:9pt;margin-top:9.4pt;width:441pt;height:151.9pt;z-index:251658240">
             <v:textbox style="mso-next-textbox:#_x0000_s1028">
               <w:txbxContent>
                 <w:p>
@@ -1632,7 +1726,77 @@
                     <w:rPr>
                       <w:lang w:val="en-GB"/>
                     </w:rPr>
-                    <w:t xml:space="preserve">   Marca                  Ene Feb  Mar Abr May Jun Jul  Ago Sep Oct Nov Dic           Total</w:t>
+                    <w:t xml:space="preserve">   </w:t>
+                  </w:r>
+                  <w:proofErr w:type="spellStart"/>
+                  <w:r>
+                    <w:rPr>
+                      <w:lang w:val="en-GB"/>
+                    </w:rPr>
+                    <w:t>Marca</w:t>
+                  </w:r>
+                  <w:proofErr w:type="spellEnd"/>
+                  <w:r>
+                    <w:rPr>
+                      <w:lang w:val="en-GB"/>
+                    </w:rPr>
+                    <w:t xml:space="preserve">                  </w:t>
+                  </w:r>
+                  <w:proofErr w:type="spellStart"/>
+                  <w:r>
+                    <w:rPr>
+                      <w:lang w:val="en-GB"/>
+                    </w:rPr>
+                    <w:t>Ene</w:t>
+                  </w:r>
+                  <w:proofErr w:type="spellEnd"/>
+                  <w:r>
+                    <w:rPr>
+                      <w:lang w:val="en-GB"/>
+                    </w:rPr>
+                    <w:t xml:space="preserve"> </w:t>
+                  </w:r>
+                  <w:proofErr w:type="gramStart"/>
+                  <w:r>
+                    <w:rPr>
+                      <w:lang w:val="en-GB"/>
+                    </w:rPr>
+                    <w:t>Feb  Mar</w:t>
+                  </w:r>
+                  <w:proofErr w:type="gramEnd"/>
+                  <w:r>
+                    <w:rPr>
+                      <w:lang w:val="en-GB"/>
+                    </w:rPr>
+                    <w:t xml:space="preserve"> </w:t>
+                  </w:r>
+                  <w:proofErr w:type="spellStart"/>
+                  <w:r>
+                    <w:rPr>
+                      <w:lang w:val="en-GB"/>
+                    </w:rPr>
+                    <w:t>Abr</w:t>
+                  </w:r>
+                  <w:proofErr w:type="spellEnd"/>
+                  <w:r>
+                    <w:rPr>
+                      <w:lang w:val="en-GB"/>
+                    </w:rPr>
+                    <w:t xml:space="preserve"> May Jun Jul  Ago Sep Oct Nov </w:t>
+                  </w:r>
+                  <w:proofErr w:type="spellStart"/>
+                  <w:r>
+                    <w:rPr>
+                      <w:lang w:val="en-GB"/>
+                    </w:rPr>
+                    <w:t>Dic</w:t>
+                  </w:r>
+                  <w:proofErr w:type="spellEnd"/>
+                  <w:r>
+                    <w:rPr>
+                      <w:lang w:val="en-GB"/>
+                    </w:rPr>
+                    <w:t xml:space="preserve">           Total</w:t>
                   </w:r>
                 </w:p>
                 <w:p>
@@ -1659,7 +1823,15 @@
                 </w:p>
                 <w:p>
                   <w:r>
-                    <w:t xml:space="preserve">   Citroen                                            .................................</w:t>
+                    <w:t xml:space="preserve">   </w:t>
+                  </w:r>
+                  <w:proofErr w:type="spellStart"/>
+                  <w:r>
+                    <w:t>Citroen</w:t>
+                  </w:r>
+                  <w:proofErr w:type="spellEnd"/>
+                  <w:r>
+                    <w:t xml:space="preserve">                                            .................................</w:t>
                   </w:r>
                 </w:p>
                 <w:p>
@@ -1681,9 +1853,11 @@
                   </w:r>
                 </w:p>
                 <w:p>
+                  <w:proofErr w:type="spellStart"/>
                   <w:r>
                     <w:t>Wolkswagen</w:t>
                   </w:r>
+                  <w:proofErr w:type="spellEnd"/>
                   <w:r>
                     <w:tab/>
                   </w:r>
@@ -1726,6 +1900,13 @@
           </v:shape>
         </w:pict>
       </w:r>
+    </w:p>
+    <w:p>
+      <w:pPr>
+        <w:rPr>
+          <w:sz w:val="20"/>
+        </w:rPr>
+      </w:pPr>
     </w:p>
     <w:sectPr>
       <w:headerReference w:type="default" r:id="rId7"/>

</xml_diff>